<commit_message>
Updated help document, fixed some validation for main table
</commit_message>
<xml_diff>
--- a/TripSheet/Help/TripSheet.docx
+++ b/TripSheet/Help/TripSheet.docx
@@ -6,21 +6,2049 @@
       <w:pPr>
         <w:pStyle w:val="Heading1"/>
         <w:jc w:val="center"/>
-      </w:pPr>
-      <w:proofErr w:type="spellStart"/>
-      <w:r>
-        <w:t>TripSheet</w:t>
-      </w:r>
-      <w:proofErr w:type="spellEnd"/>
-      <w:r>
-        <w:t xml:space="preserve"> by Frode Ulriksen</w:t>
-      </w:r>
-    </w:p>
-    <w:p>
-      <w:bookmarkStart w:id="0" w:name="_GoBack"/>
+        <w:rPr>
+          <w:lang w:val="en-US"/>
+        </w:rPr>
+      </w:pPr>
+      <w:bookmarkStart w:id="0" w:name="_Toc107803014"/>
+      <w:r>
+        <w:rPr>
+          <w:lang w:val="en-US"/>
+        </w:rPr>
+        <w:t>TripSheet by Frode Ulriksen</w:t>
+      </w:r>
       <w:bookmarkEnd w:id="0"/>
     </w:p>
+    <w:sdt>
+      <w:sdtPr>
+        <w:rPr>
+          <w:rFonts w:asciiTheme="minorHAnsi" w:eastAsiaTheme="minorHAnsi" w:hAnsiTheme="minorHAnsi" w:cstheme="minorBidi"/>
+          <w:color w:val="auto"/>
+          <w:sz w:val="22"/>
+          <w:szCs w:val="22"/>
+          <w:lang w:val="nb-NO"/>
+        </w:rPr>
+        <w:id w:val="-2021073635"/>
+        <w:docPartObj>
+          <w:docPartGallery w:val="Table of Contents"/>
+          <w:docPartUnique/>
+        </w:docPartObj>
+      </w:sdtPr>
+      <w:sdtEndPr>
+        <w:rPr>
+          <w:b/>
+          <w:bCs/>
+          <w:noProof/>
+        </w:rPr>
+      </w:sdtEndPr>
+      <w:sdtContent>
+        <w:p>
+          <w:pPr>
+            <w:pStyle w:val="TOCHeading"/>
+          </w:pPr>
+          <w:r>
+            <w:t>Contents</w:t>
+          </w:r>
+        </w:p>
+        <w:p>
+          <w:pPr>
+            <w:pStyle w:val="TOC1"/>
+            <w:tabs>
+              <w:tab w:val="right" w:leader="dot" w:pos="9062"/>
+            </w:tabs>
+            <w:rPr>
+              <w:rFonts w:eastAsiaTheme="minorEastAsia"/>
+              <w:noProof/>
+              <w:lang w:val="en-US"/>
+            </w:rPr>
+          </w:pPr>
+          <w:r>
+            <w:fldChar w:fldCharType="begin"/>
+          </w:r>
+          <w:r>
+            <w:instrText xml:space="preserve"> TOC \o "1-3" \h \z \u </w:instrText>
+          </w:r>
+          <w:r>
+            <w:fldChar w:fldCharType="separate"/>
+          </w:r>
+          <w:hyperlink w:anchor="_Toc107803014" w:history="1">
+            <w:r>
+              <w:rPr>
+                <w:rStyle w:val="Hyperlink"/>
+                <w:noProof/>
+                <w:lang w:val="en-US"/>
+              </w:rPr>
+              <w:t>TripSheet by Frode Ulriksen</w:t>
+            </w:r>
+            <w:r>
+              <w:rPr>
+                <w:noProof/>
+                <w:webHidden/>
+              </w:rPr>
+              <w:tab/>
+            </w:r>
+            <w:r>
+              <w:rPr>
+                <w:noProof/>
+                <w:webHidden/>
+              </w:rPr>
+              <w:fldChar w:fldCharType="begin"/>
+            </w:r>
+            <w:r>
+              <w:rPr>
+                <w:noProof/>
+                <w:webHidden/>
+              </w:rPr>
+              <w:instrText xml:space="preserve"> PAGEREF _Toc107803014 \h </w:instrText>
+            </w:r>
+            <w:r>
+              <w:rPr>
+                <w:noProof/>
+                <w:webHidden/>
+              </w:rPr>
+            </w:r>
+            <w:r>
+              <w:rPr>
+                <w:noProof/>
+                <w:webHidden/>
+              </w:rPr>
+              <w:fldChar w:fldCharType="separate"/>
+            </w:r>
+            <w:r>
+              <w:rPr>
+                <w:noProof/>
+                <w:webHidden/>
+              </w:rPr>
+              <w:t>1</w:t>
+            </w:r>
+            <w:r>
+              <w:rPr>
+                <w:noProof/>
+                <w:webHidden/>
+              </w:rPr>
+              <w:fldChar w:fldCharType="end"/>
+            </w:r>
+          </w:hyperlink>
+        </w:p>
+        <w:p>
+          <w:pPr>
+            <w:pStyle w:val="TOC2"/>
+            <w:tabs>
+              <w:tab w:val="right" w:leader="dot" w:pos="9062"/>
+            </w:tabs>
+            <w:rPr>
+              <w:rFonts w:eastAsiaTheme="minorEastAsia"/>
+              <w:noProof/>
+              <w:lang w:val="en-US"/>
+            </w:rPr>
+          </w:pPr>
+          <w:hyperlink w:anchor="_Toc107803015" w:history="1">
+            <w:r>
+              <w:rPr>
+                <w:rStyle w:val="Hyperlink"/>
+                <w:noProof/>
+                <w:lang w:val="en-US"/>
+              </w:rPr>
+              <w:t>Introduction</w:t>
+            </w:r>
+            <w:r>
+              <w:rPr>
+                <w:noProof/>
+                <w:webHidden/>
+              </w:rPr>
+              <w:tab/>
+            </w:r>
+            <w:r>
+              <w:rPr>
+                <w:noProof/>
+                <w:webHidden/>
+              </w:rPr>
+              <w:fldChar w:fldCharType="begin"/>
+            </w:r>
+            <w:r>
+              <w:rPr>
+                <w:noProof/>
+                <w:webHidden/>
+              </w:rPr>
+              <w:instrText xml:space="preserve"> PAGEREF _Toc107803015 \h </w:instrText>
+            </w:r>
+            <w:r>
+              <w:rPr>
+                <w:noProof/>
+                <w:webHidden/>
+              </w:rPr>
+            </w:r>
+            <w:r>
+              <w:rPr>
+                <w:noProof/>
+                <w:webHidden/>
+              </w:rPr>
+              <w:fldChar w:fldCharType="separate"/>
+            </w:r>
+            <w:r>
+              <w:rPr>
+                <w:noProof/>
+                <w:webHidden/>
+              </w:rPr>
+              <w:t>2</w:t>
+            </w:r>
+            <w:r>
+              <w:rPr>
+                <w:noProof/>
+                <w:webHidden/>
+              </w:rPr>
+              <w:fldChar w:fldCharType="end"/>
+            </w:r>
+          </w:hyperlink>
+        </w:p>
+        <w:p>
+          <w:pPr>
+            <w:pStyle w:val="TOC2"/>
+            <w:tabs>
+              <w:tab w:val="right" w:leader="dot" w:pos="9062"/>
+            </w:tabs>
+            <w:rPr>
+              <w:rFonts w:eastAsiaTheme="minorEastAsia"/>
+              <w:noProof/>
+              <w:lang w:val="en-US"/>
+            </w:rPr>
+          </w:pPr>
+          <w:hyperlink w:anchor="_Toc107803016" w:history="1">
+            <w:r>
+              <w:rPr>
+                <w:rStyle w:val="Hyperlink"/>
+                <w:noProof/>
+                <w:lang w:val="en-US"/>
+              </w:rPr>
+              <w:t>Startup UI</w:t>
+            </w:r>
+            <w:r>
+              <w:rPr>
+                <w:noProof/>
+                <w:webHidden/>
+              </w:rPr>
+              <w:tab/>
+            </w:r>
+            <w:r>
+              <w:rPr>
+                <w:noProof/>
+                <w:webHidden/>
+              </w:rPr>
+              <w:fldChar w:fldCharType="begin"/>
+            </w:r>
+            <w:r>
+              <w:rPr>
+                <w:noProof/>
+                <w:webHidden/>
+              </w:rPr>
+              <w:instrText xml:space="preserve"> PAGEREF _Toc107803016 \h </w:instrText>
+            </w:r>
+            <w:r>
+              <w:rPr>
+                <w:noProof/>
+                <w:webHidden/>
+              </w:rPr>
+            </w:r>
+            <w:r>
+              <w:rPr>
+                <w:noProof/>
+                <w:webHidden/>
+              </w:rPr>
+              <w:fldChar w:fldCharType="separate"/>
+            </w:r>
+            <w:r>
+              <w:rPr>
+                <w:noProof/>
+                <w:webHidden/>
+              </w:rPr>
+              <w:t>3</w:t>
+            </w:r>
+            <w:r>
+              <w:rPr>
+                <w:noProof/>
+                <w:webHidden/>
+              </w:rPr>
+              <w:fldChar w:fldCharType="end"/>
+            </w:r>
+          </w:hyperlink>
+        </w:p>
+        <w:p>
+          <w:pPr>
+            <w:pStyle w:val="TOC2"/>
+            <w:tabs>
+              <w:tab w:val="right" w:leader="dot" w:pos="9062"/>
+            </w:tabs>
+            <w:rPr>
+              <w:rFonts w:eastAsiaTheme="minorEastAsia"/>
+              <w:noProof/>
+              <w:lang w:val="en-US"/>
+            </w:rPr>
+          </w:pPr>
+          <w:hyperlink w:anchor="_Toc107803017" w:history="1">
+            <w:r>
+              <w:rPr>
+                <w:rStyle w:val="Hyperlink"/>
+                <w:noProof/>
+                <w:lang w:val="en-US"/>
+              </w:rPr>
+              <w:t>Edit Pipe and Casing Data UI</w:t>
+            </w:r>
+            <w:r>
+              <w:rPr>
+                <w:noProof/>
+                <w:webHidden/>
+              </w:rPr>
+              <w:tab/>
+            </w:r>
+            <w:r>
+              <w:rPr>
+                <w:noProof/>
+                <w:webHidden/>
+              </w:rPr>
+              <w:fldChar w:fldCharType="begin"/>
+            </w:r>
+            <w:r>
+              <w:rPr>
+                <w:noProof/>
+                <w:webHidden/>
+              </w:rPr>
+              <w:instrText xml:space="preserve"> PAGEREF _Toc107803017 \h </w:instrText>
+            </w:r>
+            <w:r>
+              <w:rPr>
+                <w:noProof/>
+                <w:webHidden/>
+              </w:rPr>
+            </w:r>
+            <w:r>
+              <w:rPr>
+                <w:noProof/>
+                <w:webHidden/>
+              </w:rPr>
+              <w:fldChar w:fldCharType="separate"/>
+            </w:r>
+            <w:r>
+              <w:rPr>
+                <w:noProof/>
+                <w:webHidden/>
+              </w:rPr>
+              <w:t>3</w:t>
+            </w:r>
+            <w:r>
+              <w:rPr>
+                <w:noProof/>
+                <w:webHidden/>
+              </w:rPr>
+              <w:fldChar w:fldCharType="end"/>
+            </w:r>
+          </w:hyperlink>
+        </w:p>
+        <w:p>
+          <w:pPr>
+            <w:pStyle w:val="TOC2"/>
+            <w:tabs>
+              <w:tab w:val="right" w:leader="dot" w:pos="9062"/>
+            </w:tabs>
+            <w:rPr>
+              <w:rFonts w:eastAsiaTheme="minorEastAsia"/>
+              <w:noProof/>
+              <w:lang w:val="en-US"/>
+            </w:rPr>
+          </w:pPr>
+          <w:hyperlink w:anchor="_Toc107803018" w:history="1">
+            <w:r>
+              <w:rPr>
+                <w:rStyle w:val="Hyperlink"/>
+                <w:noProof/>
+                <w:lang w:val="en-US"/>
+              </w:rPr>
+              <w:t>TripSh</w:t>
+            </w:r>
+            <w:r>
+              <w:rPr>
+                <w:rStyle w:val="Hyperlink"/>
+                <w:noProof/>
+                <w:lang w:val="en-US"/>
+              </w:rPr>
+              <w:t>e</w:t>
+            </w:r>
+            <w:r>
+              <w:rPr>
+                <w:rStyle w:val="Hyperlink"/>
+                <w:noProof/>
+                <w:lang w:val="en-US"/>
+              </w:rPr>
+              <w:t>et UI</w:t>
+            </w:r>
+            <w:r>
+              <w:rPr>
+                <w:noProof/>
+                <w:webHidden/>
+              </w:rPr>
+              <w:tab/>
+            </w:r>
+            <w:r>
+              <w:rPr>
+                <w:noProof/>
+                <w:webHidden/>
+              </w:rPr>
+              <w:fldChar w:fldCharType="begin"/>
+            </w:r>
+            <w:r>
+              <w:rPr>
+                <w:noProof/>
+                <w:webHidden/>
+              </w:rPr>
+              <w:instrText xml:space="preserve"> PAGEREF _Toc107803018 \h </w:instrText>
+            </w:r>
+            <w:r>
+              <w:rPr>
+                <w:noProof/>
+                <w:webHidden/>
+              </w:rPr>
+            </w:r>
+            <w:r>
+              <w:rPr>
+                <w:noProof/>
+                <w:webHidden/>
+              </w:rPr>
+              <w:fldChar w:fldCharType="separate"/>
+            </w:r>
+            <w:r>
+              <w:rPr>
+                <w:noProof/>
+                <w:webHidden/>
+              </w:rPr>
+              <w:t>4</w:t>
+            </w:r>
+            <w:r>
+              <w:rPr>
+                <w:noProof/>
+                <w:webHidden/>
+              </w:rPr>
+              <w:fldChar w:fldCharType="end"/>
+            </w:r>
+          </w:hyperlink>
+        </w:p>
+        <w:p>
+          <w:r>
+            <w:rPr>
+              <w:b/>
+              <w:bCs/>
+              <w:noProof/>
+            </w:rPr>
+            <w:fldChar w:fldCharType="end"/>
+          </w:r>
+        </w:p>
+      </w:sdtContent>
+    </w:sdt>
+    <w:p>
+      <w:pPr>
+        <w:spacing w:after="160"/>
+        <w:rPr>
+          <w:lang w:val="en-US"/>
+        </w:rPr>
+      </w:pPr>
+      <w:r>
+        <w:rPr>
+          <w:lang w:val="en-US"/>
+        </w:rPr>
+        <w:br w:type="page"/>
+      </w:r>
+    </w:p>
+    <w:p>
+      <w:pPr>
+        <w:rPr>
+          <w:rFonts w:asciiTheme="majorHAnsi" w:eastAsiaTheme="majorEastAsia" w:hAnsiTheme="majorHAnsi" w:cstheme="majorBidi"/>
+          <w:color w:val="2E74B5" w:themeColor="accent1" w:themeShade="BF"/>
+          <w:sz w:val="32"/>
+          <w:szCs w:val="32"/>
+          <w:lang w:val="en-US"/>
+        </w:rPr>
+      </w:pPr>
+    </w:p>
+    <w:p>
+      <w:pPr>
+        <w:pStyle w:val="Heading2"/>
+        <w:rPr>
+          <w:lang w:val="en-US"/>
+        </w:rPr>
+      </w:pPr>
+      <w:bookmarkStart w:id="1" w:name="_Toc107803015"/>
+      <w:r>
+        <w:rPr>
+          <w:lang w:val="en-US"/>
+        </w:rPr>
+        <w:t>Introduction</w:t>
+      </w:r>
+      <w:bookmarkEnd w:id="1"/>
+    </w:p>
+    <w:p>
+      <w:pPr>
+        <w:rPr>
+          <w:lang w:val="en-US"/>
+        </w:rPr>
+      </w:pPr>
+      <w:r>
+        <w:rPr>
+          <w:lang w:val="en-US"/>
+        </w:rPr>
+        <w:t xml:space="preserve">TripSheet was made to remove all the different types of excel sheets, and to reduce amount of excel sheets running. </w:t>
+      </w:r>
+    </w:p>
+    <w:p>
+      <w:pPr>
+        <w:rPr>
+          <w:lang w:val="en-US"/>
+        </w:rPr>
+      </w:pPr>
+      <w:r>
+        <w:rPr>
+          <w:lang w:val="en-US"/>
+        </w:rPr>
+        <w:t>Please locate the program in “D:\TripSheet” folder, with all files from the Zip file located here.</w:t>
+      </w:r>
+    </w:p>
+    <w:p>
+      <w:pPr>
+        <w:spacing w:after="160"/>
+        <w:rPr>
+          <w:lang w:val="en-US"/>
+        </w:rPr>
+      </w:pPr>
+      <w:r>
+        <w:rPr>
+          <w:lang w:val="en-US"/>
+        </w:rPr>
+        <w:br w:type="page"/>
+      </w:r>
+    </w:p>
+    <w:p>
+      <w:pPr>
+        <w:pStyle w:val="Heading2"/>
+        <w:rPr>
+          <w:lang w:val="en-US"/>
+        </w:rPr>
+      </w:pPr>
+      <w:bookmarkStart w:id="2" w:name="_Toc107803016"/>
+      <w:r>
+        <w:rPr>
+          <w:lang w:val="en-US"/>
+        </w:rPr>
+        <w:lastRenderedPageBreak/>
+        <w:t>Startup</w:t>
+      </w:r>
+      <w:r>
+        <w:rPr>
+          <w:lang w:val="en-US"/>
+        </w:rPr>
+        <w:t xml:space="preserve"> UI</w:t>
+      </w:r>
+      <w:bookmarkEnd w:id="2"/>
+    </w:p>
+    <w:p>
+      <w:pPr>
+        <w:rPr>
+          <w:lang w:val="en-US"/>
+        </w:rPr>
+      </w:pPr>
+    </w:p>
+    <w:p>
+      <w:pPr>
+        <w:rPr>
+          <w:lang w:val="en-US"/>
+        </w:rPr>
+      </w:pPr>
+      <w:r>
+        <w:rPr>
+          <w:lang w:val="en-US"/>
+        </w:rPr>
+        <w:t>UI Explained:</w:t>
+      </w:r>
+    </w:p>
+    <w:p>
+      <w:pPr>
+        <w:rPr>
+          <w:lang w:val="en-US"/>
+        </w:rPr>
+      </w:pPr>
+    </w:p>
+    <w:p>
+      <w:pPr>
+        <w:pStyle w:val="ListParagraph"/>
+        <w:numPr>
+          <w:ilvl w:val="0"/>
+          <w:numId w:val="2"/>
+        </w:numPr>
+        <w:rPr>
+          <w:lang w:val="en-US"/>
+        </w:rPr>
+      </w:pPr>
+      <w:r>
+        <w:rPr>
+          <w:noProof/>
+          <w:lang w:val="en-US"/>
+        </w:rPr>
+        <w:drawing>
+          <wp:anchor distT="0" distB="0" distL="114300" distR="114300" simplePos="0" relativeHeight="251658240" behindDoc="0" locked="0" layoutInCell="1" allowOverlap="1">
+            <wp:simplePos x="0" y="0"/>
+            <wp:positionH relativeFrom="column">
+              <wp:posOffset>3067050</wp:posOffset>
+            </wp:positionH>
+            <wp:positionV relativeFrom="paragraph">
+              <wp:posOffset>30480</wp:posOffset>
+            </wp:positionV>
+            <wp:extent cx="2438400" cy="2225040"/>
+            <wp:effectExtent l="0" t="0" r="0" b="3810"/>
+            <wp:wrapSquare wrapText="bothSides"/>
+            <wp:docPr id="3" name="Picture 3"/>
+            <wp:cNvGraphicFramePr>
+              <a:graphicFrameLocks xmlns:a="http://schemas.openxmlformats.org/drawingml/2006/main" noChangeAspect="1"/>
+            </wp:cNvGraphicFramePr>
+            <a:graphic xmlns:a="http://schemas.openxmlformats.org/drawingml/2006/main">
+              <a:graphicData uri="http://schemas.openxmlformats.org/drawingml/2006/picture">
+                <pic:pic xmlns:pic="http://schemas.openxmlformats.org/drawingml/2006/picture">
+                  <pic:nvPicPr>
+                    <pic:cNvPr id="0" name="Picture 3"/>
+                    <pic:cNvPicPr>
+                      <a:picLocks noChangeAspect="1" noChangeArrowheads="1"/>
+                    </pic:cNvPicPr>
+                  </pic:nvPicPr>
+                  <pic:blipFill>
+                    <a:blip r:embed="rId8">
+                      <a:extLst>
+                        <a:ext uri="{28A0092B-C50C-407E-A947-70E740481C1C}">
+                          <a14:useLocalDpi xmlns:a14="http://schemas.microsoft.com/office/drawing/2010/main" val="0"/>
+                        </a:ext>
+                      </a:extLst>
+                    </a:blip>
+                    <a:srcRect/>
+                    <a:stretch>
+                      <a:fillRect/>
+                    </a:stretch>
+                  </pic:blipFill>
+                  <pic:spPr bwMode="auto">
+                    <a:xfrm>
+                      <a:off x="0" y="0"/>
+                      <a:ext cx="2438400" cy="2225040"/>
+                    </a:xfrm>
+                    <a:prstGeom prst="rect">
+                      <a:avLst/>
+                    </a:prstGeom>
+                    <a:noFill/>
+                    <a:ln>
+                      <a:noFill/>
+                    </a:ln>
+                  </pic:spPr>
+                </pic:pic>
+              </a:graphicData>
+            </a:graphic>
+            <wp14:sizeRelH relativeFrom="margin">
+              <wp14:pctWidth>0</wp14:pctWidth>
+            </wp14:sizeRelH>
+            <wp14:sizeRelV relativeFrom="margin">
+              <wp14:pctHeight>0</wp14:pctHeight>
+            </wp14:sizeRelV>
+          </wp:anchor>
+        </w:drawing>
+      </w:r>
+      <w:proofErr w:type="gramStart"/>
+      <w:r>
+        <w:rPr>
+          <w:lang w:val="en-US"/>
+        </w:rPr>
+        <w:t>Enter sheet name</w:t>
+      </w:r>
+      <w:proofErr w:type="gramEnd"/>
+      <w:r>
+        <w:rPr>
+          <w:lang w:val="en-US"/>
+        </w:rPr>
+        <w:t xml:space="preserve">, </w:t>
+      </w:r>
+      <w:proofErr w:type="gramStart"/>
+      <w:r>
+        <w:rPr>
+          <w:lang w:val="en-US"/>
+        </w:rPr>
+        <w:t xml:space="preserve">pick something that is </w:t>
+      </w:r>
+      <w:r>
+        <w:rPr>
+          <w:lang w:val="en-US"/>
+        </w:rPr>
+        <w:t>recognizable</w:t>
+      </w:r>
+      <w:proofErr w:type="gramEnd"/>
+      <w:r>
+        <w:rPr>
+          <w:lang w:val="en-US"/>
+        </w:rPr>
+        <w:t>.</w:t>
+      </w:r>
+    </w:p>
+    <w:p>
+      <w:pPr>
+        <w:pStyle w:val="ListParagraph"/>
+        <w:numPr>
+          <w:ilvl w:val="0"/>
+          <w:numId w:val="2"/>
+        </w:numPr>
+        <w:rPr>
+          <w:lang w:val="en-US"/>
+        </w:rPr>
+      </w:pPr>
+      <w:r>
+        <w:rPr>
+          <w:lang w:val="en-US"/>
+        </w:rPr>
+        <w:t>Optional, enter some more info in details</w:t>
+      </w:r>
+      <w:r>
+        <w:rPr>
+          <w:lang w:val="en-US"/>
+        </w:rPr>
+        <w:t>.</w:t>
+      </w:r>
+    </w:p>
+    <w:p>
+      <w:pPr>
+        <w:pStyle w:val="ListParagraph"/>
+        <w:numPr>
+          <w:ilvl w:val="0"/>
+          <w:numId w:val="2"/>
+        </w:numPr>
+        <w:rPr>
+          <w:lang w:val="en-US"/>
+        </w:rPr>
+      </w:pPr>
+      <w:r>
+        <w:rPr>
+          <w:lang w:val="en-US"/>
+        </w:rPr>
+        <w:t xml:space="preserve">Creates a new empty sheet, requirement is to have at least </w:t>
+      </w:r>
+      <w:proofErr w:type="gramStart"/>
+      <w:r>
+        <w:rPr>
+          <w:lang w:val="en-US"/>
+        </w:rPr>
+        <w:t>1</w:t>
+      </w:r>
+      <w:proofErr w:type="gramEnd"/>
+      <w:r>
+        <w:rPr>
+          <w:lang w:val="en-US"/>
+        </w:rPr>
+        <w:t xml:space="preserve"> entry in “Pipe data”</w:t>
+      </w:r>
+      <w:r>
+        <w:rPr>
+          <w:lang w:val="en-US"/>
+        </w:rPr>
+        <w:t>.</w:t>
+      </w:r>
+    </w:p>
+    <w:p>
+      <w:pPr>
+        <w:pStyle w:val="ListParagraph"/>
+        <w:numPr>
+          <w:ilvl w:val="0"/>
+          <w:numId w:val="2"/>
+        </w:numPr>
+        <w:rPr>
+          <w:lang w:val="en-US"/>
+        </w:rPr>
+      </w:pPr>
+      <w:r>
+        <w:rPr>
+          <w:lang w:val="en-US"/>
+        </w:rPr>
+        <w:t xml:space="preserve">Add or delete pipe details, more info </w:t>
+      </w:r>
+      <w:hyperlink w:anchor="_Edit_Pipe_and" w:history="1">
+        <w:r>
+          <w:rPr>
+            <w:rStyle w:val="Hyperlink"/>
+            <w:lang w:val="en-US"/>
+          </w:rPr>
+          <w:t>here</w:t>
+        </w:r>
+      </w:hyperlink>
+      <w:r>
+        <w:rPr>
+          <w:rStyle w:val="Hyperlink"/>
+          <w:lang w:val="en-US"/>
+        </w:rPr>
+        <w:t>.</w:t>
+      </w:r>
+    </w:p>
+    <w:p>
+      <w:pPr>
+        <w:pStyle w:val="ListParagraph"/>
+        <w:numPr>
+          <w:ilvl w:val="0"/>
+          <w:numId w:val="2"/>
+        </w:numPr>
+        <w:rPr>
+          <w:lang w:val="en-US"/>
+        </w:rPr>
+      </w:pPr>
+      <w:r>
+        <w:rPr>
+          <w:lang w:val="en-US"/>
+        </w:rPr>
+        <w:t xml:space="preserve">Add or delete casing details, more info </w:t>
+      </w:r>
+      <w:hyperlink w:anchor="_Edit_Pipe_and" w:history="1">
+        <w:r>
+          <w:rPr>
+            <w:rStyle w:val="Hyperlink"/>
+            <w:lang w:val="en-US"/>
+          </w:rPr>
+          <w:t>here</w:t>
+        </w:r>
+      </w:hyperlink>
+      <w:r>
+        <w:rPr>
+          <w:rStyle w:val="Hyperlink"/>
+          <w:lang w:val="en-US"/>
+        </w:rPr>
+        <w:t>.</w:t>
+      </w:r>
+    </w:p>
+    <w:p>
+      <w:pPr>
+        <w:pStyle w:val="ListParagraph"/>
+        <w:numPr>
+          <w:ilvl w:val="0"/>
+          <w:numId w:val="2"/>
+        </w:numPr>
+        <w:rPr>
+          <w:lang w:val="en-US"/>
+        </w:rPr>
+      </w:pPr>
+      <w:r>
+        <w:rPr>
+          <w:lang w:val="en-US"/>
+        </w:rPr>
+        <w:t>Existing trip sheets in database</w:t>
+      </w:r>
+      <w:r>
+        <w:rPr>
+          <w:lang w:val="en-US"/>
+        </w:rPr>
+        <w:t>.</w:t>
+      </w:r>
+    </w:p>
+    <w:p>
+      <w:pPr>
+        <w:pStyle w:val="ListParagraph"/>
+        <w:numPr>
+          <w:ilvl w:val="0"/>
+          <w:numId w:val="2"/>
+        </w:numPr>
+        <w:rPr>
+          <w:lang w:val="en-US"/>
+        </w:rPr>
+      </w:pPr>
+      <w:r>
+        <w:rPr>
+          <w:lang w:val="en-US"/>
+        </w:rPr>
+        <w:t>Load selected trip sheet</w:t>
+      </w:r>
+      <w:r>
+        <w:rPr>
+          <w:lang w:val="en-US"/>
+        </w:rPr>
+        <w:t>.</w:t>
+      </w:r>
+    </w:p>
+    <w:p>
+      <w:pPr>
+        <w:pStyle w:val="ListParagraph"/>
+        <w:numPr>
+          <w:ilvl w:val="0"/>
+          <w:numId w:val="2"/>
+        </w:numPr>
+        <w:rPr>
+          <w:lang w:val="en-US"/>
+        </w:rPr>
+      </w:pPr>
+      <w:r>
+        <w:rPr>
+          <w:lang w:val="en-US"/>
+        </w:rPr>
+        <w:t>Edit selected trip sheet, you can</w:t>
+      </w:r>
+      <w:r>
+        <w:rPr>
+          <w:lang w:val="en-US"/>
+        </w:rPr>
+        <w:t xml:space="preserve"> edit name and/or details</w:t>
+      </w:r>
+      <w:r>
+        <w:rPr>
+          <w:lang w:val="en-US"/>
+        </w:rPr>
+        <w:t>.</w:t>
+      </w:r>
+    </w:p>
+    <w:p>
+      <w:pPr>
+        <w:pStyle w:val="ListParagraph"/>
+        <w:numPr>
+          <w:ilvl w:val="0"/>
+          <w:numId w:val="2"/>
+        </w:numPr>
+        <w:rPr>
+          <w:lang w:val="en-US"/>
+        </w:rPr>
+      </w:pPr>
+      <w:r>
+        <w:rPr>
+          <w:lang w:val="en-US"/>
+        </w:rPr>
+        <w:t>Delete selected sheet, it will remove it from DB</w:t>
+      </w:r>
+      <w:r>
+        <w:rPr>
+          <w:lang w:val="en-US"/>
+        </w:rPr>
+        <w:t>.</w:t>
+      </w:r>
+    </w:p>
+    <w:p>
+      <w:pPr>
+        <w:pStyle w:val="ListParagraph"/>
+        <w:numPr>
+          <w:ilvl w:val="0"/>
+          <w:numId w:val="2"/>
+        </w:numPr>
+        <w:rPr>
+          <w:lang w:val="en-US"/>
+        </w:rPr>
+      </w:pPr>
+      <w:r>
+        <w:rPr>
+          <w:lang w:val="en-US"/>
+        </w:rPr>
+        <w:t>The CDA connection status, if Message Server is not running, most features will be disabled.</w:t>
+      </w:r>
+    </w:p>
+    <w:p>
+      <w:pPr>
+        <w:pStyle w:val="ListParagraph"/>
+        <w:numPr>
+          <w:ilvl w:val="0"/>
+          <w:numId w:val="2"/>
+        </w:numPr>
+        <w:rPr>
+          <w:lang w:val="en-US"/>
+        </w:rPr>
+      </w:pPr>
+      <w:r>
+        <w:rPr>
+          <w:lang w:val="en-US"/>
+        </w:rPr>
+        <w:t>Restore blank DB, will copy the Pipe and Casing details over to a new blank DB. It will also do a backup of current DB, which can be restored. Located in TripSheet\Database folder.</w:t>
+      </w:r>
+    </w:p>
+    <w:p>
+      <w:pPr>
+        <w:pStyle w:val="ListParagraph"/>
+        <w:numPr>
+          <w:ilvl w:val="0"/>
+          <w:numId w:val="2"/>
+        </w:numPr>
+        <w:rPr>
+          <w:lang w:val="en-US"/>
+        </w:rPr>
+      </w:pPr>
+      <w:r>
+        <w:rPr>
+          <w:lang w:val="en-US"/>
+        </w:rPr>
+        <w:t>Restore Old DB; a popup will appear and you can select a historic TripSheet DB.</w:t>
+      </w:r>
+    </w:p>
+    <w:p>
+      <w:pPr>
+        <w:rPr>
+          <w:lang w:val="en-US"/>
+        </w:rPr>
+      </w:pPr>
+    </w:p>
+    <w:p>
+      <w:pPr>
+        <w:pStyle w:val="Heading2"/>
+        <w:rPr>
+          <w:lang w:val="en-US"/>
+        </w:rPr>
+      </w:pPr>
+      <w:bookmarkStart w:id="3" w:name="_Edit_Pipe_and"/>
+      <w:bookmarkStart w:id="4" w:name="_Toc107803017"/>
+      <w:bookmarkEnd w:id="3"/>
+      <w:r>
+        <w:rPr>
+          <w:lang w:val="en-US"/>
+        </w:rPr>
+        <w:t>Edit Pipe</w:t>
+      </w:r>
+      <w:r>
+        <w:rPr>
+          <w:lang w:val="en-US"/>
+        </w:rPr>
+        <w:t xml:space="preserve"> and Casing</w:t>
+      </w:r>
+      <w:r>
+        <w:rPr>
+          <w:lang w:val="en-US"/>
+        </w:rPr>
+        <w:t xml:space="preserve"> Data</w:t>
+      </w:r>
+      <w:r>
+        <w:rPr>
+          <w:lang w:val="en-US"/>
+        </w:rPr>
+        <w:t xml:space="preserve"> UI</w:t>
+      </w:r>
+      <w:bookmarkEnd w:id="4"/>
+    </w:p>
+    <w:p>
+      <w:pPr>
+        <w:rPr>
+          <w:lang w:val="en-US"/>
+        </w:rPr>
+      </w:pPr>
+      <w:r>
+        <w:rPr>
+          <w:noProof/>
+          <w:lang w:val="en-US"/>
+        </w:rPr>
+        <w:drawing>
+          <wp:anchor distT="0" distB="0" distL="114300" distR="114300" simplePos="0" relativeHeight="251659264" behindDoc="0" locked="0" layoutInCell="1" allowOverlap="1">
+            <wp:simplePos x="0" y="0"/>
+            <wp:positionH relativeFrom="column">
+              <wp:posOffset>2452370</wp:posOffset>
+            </wp:positionH>
+            <wp:positionV relativeFrom="paragraph">
+              <wp:posOffset>86995</wp:posOffset>
+            </wp:positionV>
+            <wp:extent cx="3268345" cy="2014220"/>
+            <wp:effectExtent l="0" t="0" r="8255" b="5080"/>
+            <wp:wrapSquare wrapText="bothSides"/>
+            <wp:docPr id="4" name="Picture 4"/>
+            <wp:cNvGraphicFramePr>
+              <a:graphicFrameLocks xmlns:a="http://schemas.openxmlformats.org/drawingml/2006/main" noChangeAspect="1"/>
+            </wp:cNvGraphicFramePr>
+            <a:graphic xmlns:a="http://schemas.openxmlformats.org/drawingml/2006/main">
+              <a:graphicData uri="http://schemas.openxmlformats.org/drawingml/2006/picture">
+                <pic:pic xmlns:pic="http://schemas.openxmlformats.org/drawingml/2006/picture">
+                  <pic:nvPicPr>
+                    <pic:cNvPr id="0" name="Picture 4"/>
+                    <pic:cNvPicPr>
+                      <a:picLocks noChangeAspect="1" noChangeArrowheads="1"/>
+                    </pic:cNvPicPr>
+                  </pic:nvPicPr>
+                  <pic:blipFill>
+                    <a:blip r:embed="rId9">
+                      <a:extLst>
+                        <a:ext uri="{28A0092B-C50C-407E-A947-70E740481C1C}">
+                          <a14:useLocalDpi xmlns:a14="http://schemas.microsoft.com/office/drawing/2010/main" val="0"/>
+                        </a:ext>
+                      </a:extLst>
+                    </a:blip>
+                    <a:srcRect/>
+                    <a:stretch>
+                      <a:fillRect/>
+                    </a:stretch>
+                  </pic:blipFill>
+                  <pic:spPr bwMode="auto">
+                    <a:xfrm>
+                      <a:off x="0" y="0"/>
+                      <a:ext cx="3268345" cy="2014220"/>
+                    </a:xfrm>
+                    <a:prstGeom prst="rect">
+                      <a:avLst/>
+                    </a:prstGeom>
+                    <a:noFill/>
+                    <a:ln>
+                      <a:noFill/>
+                    </a:ln>
+                  </pic:spPr>
+                </pic:pic>
+              </a:graphicData>
+            </a:graphic>
+          </wp:anchor>
+        </w:drawing>
+      </w:r>
+    </w:p>
+    <w:p>
+      <w:pPr>
+        <w:rPr>
+          <w:lang w:val="en-US"/>
+        </w:rPr>
+      </w:pPr>
+      <w:r>
+        <w:rPr>
+          <w:lang w:val="en-US"/>
+        </w:rPr>
+        <w:t>UI Explained:</w:t>
+      </w:r>
+    </w:p>
+    <w:p>
+      <w:pPr>
+        <w:pStyle w:val="ListParagraph"/>
+        <w:numPr>
+          <w:ilvl w:val="0"/>
+          <w:numId w:val="3"/>
+        </w:numPr>
+        <w:rPr>
+          <w:lang w:val="en-US"/>
+        </w:rPr>
+      </w:pPr>
+      <w:r>
+        <w:rPr>
+          <w:lang w:val="en-US"/>
+        </w:rPr>
+        <w:t>Enter a name for pipe entry</w:t>
+      </w:r>
+      <w:r>
+        <w:rPr>
+          <w:lang w:val="en-US"/>
+        </w:rPr>
+        <w:t>.</w:t>
+      </w:r>
+    </w:p>
+    <w:p>
+      <w:pPr>
+        <w:pStyle w:val="ListParagraph"/>
+        <w:numPr>
+          <w:ilvl w:val="0"/>
+          <w:numId w:val="3"/>
+        </w:numPr>
+        <w:rPr>
+          <w:lang w:val="en-US"/>
+        </w:rPr>
+      </w:pPr>
+      <w:r>
+        <w:rPr>
+          <w:lang w:val="en-US"/>
+        </w:rPr>
+        <w:t>CE displacement in liter/meter</w:t>
+      </w:r>
+      <w:r>
+        <w:rPr>
+          <w:lang w:val="en-US"/>
+        </w:rPr>
+        <w:t>.</w:t>
+      </w:r>
+    </w:p>
+    <w:p>
+      <w:pPr>
+        <w:pStyle w:val="ListParagraph"/>
+        <w:numPr>
+          <w:ilvl w:val="0"/>
+          <w:numId w:val="3"/>
+        </w:numPr>
+        <w:rPr>
+          <w:lang w:val="en-US"/>
+        </w:rPr>
+      </w:pPr>
+      <w:r>
+        <w:rPr>
+          <w:lang w:val="en-US"/>
+        </w:rPr>
+        <w:t>OE displacement in liter/meter</w:t>
+      </w:r>
+      <w:r>
+        <w:rPr>
+          <w:lang w:val="en-US"/>
+        </w:rPr>
+        <w:t>.</w:t>
+      </w:r>
+    </w:p>
+    <w:p>
+      <w:pPr>
+        <w:pStyle w:val="ListParagraph"/>
+        <w:numPr>
+          <w:ilvl w:val="0"/>
+          <w:numId w:val="3"/>
+        </w:numPr>
+        <w:rPr>
+          <w:lang w:val="en-US"/>
+        </w:rPr>
+      </w:pPr>
+      <w:r>
+        <w:rPr>
+          <w:lang w:val="en-US"/>
+        </w:rPr>
+        <w:t>Add any details you think might be useful</w:t>
+      </w:r>
+      <w:r>
+        <w:rPr>
+          <w:lang w:val="en-US"/>
+        </w:rPr>
+        <w:t>.</w:t>
+      </w:r>
+    </w:p>
+    <w:p>
+      <w:pPr>
+        <w:pStyle w:val="ListParagraph"/>
+        <w:numPr>
+          <w:ilvl w:val="0"/>
+          <w:numId w:val="3"/>
+        </w:numPr>
+        <w:rPr>
+          <w:lang w:val="en-US"/>
+        </w:rPr>
+      </w:pPr>
+      <w:r>
+        <w:rPr>
+          <w:noProof/>
+          <w:lang w:val="en-US"/>
+        </w:rPr>
+        <w:drawing>
+          <wp:anchor distT="0" distB="0" distL="114300" distR="114300" simplePos="0" relativeHeight="251660288" behindDoc="0" locked="0" layoutInCell="1" allowOverlap="1">
+            <wp:simplePos x="0" y="0"/>
+            <wp:positionH relativeFrom="column">
+              <wp:posOffset>2452370</wp:posOffset>
+            </wp:positionH>
+            <wp:positionV relativeFrom="paragraph">
+              <wp:posOffset>873760</wp:posOffset>
+            </wp:positionV>
+            <wp:extent cx="3269615" cy="2014220"/>
+            <wp:effectExtent l="0" t="0" r="6985" b="5080"/>
+            <wp:wrapSquare wrapText="bothSides"/>
+            <wp:docPr id="1" name="Picture 1"/>
+            <wp:cNvGraphicFramePr>
+              <a:graphicFrameLocks xmlns:a="http://schemas.openxmlformats.org/drawingml/2006/main" noChangeAspect="1"/>
+            </wp:cNvGraphicFramePr>
+            <a:graphic xmlns:a="http://schemas.openxmlformats.org/drawingml/2006/main">
+              <a:graphicData uri="http://schemas.openxmlformats.org/drawingml/2006/picture">
+                <pic:pic xmlns:pic="http://schemas.openxmlformats.org/drawingml/2006/picture">
+                  <pic:nvPicPr>
+                    <pic:cNvPr id="1" name=""/>
+                    <pic:cNvPicPr/>
+                  </pic:nvPicPr>
+                  <pic:blipFill>
+                    <a:blip r:embed="rId10">
+                      <a:extLst>
+                        <a:ext uri="{28A0092B-C50C-407E-A947-70E740481C1C}">
+                          <a14:useLocalDpi xmlns:a14="http://schemas.microsoft.com/office/drawing/2010/main" val="0"/>
+                        </a:ext>
+                      </a:extLst>
+                    </a:blip>
+                    <a:stretch>
+                      <a:fillRect/>
+                    </a:stretch>
+                  </pic:blipFill>
+                  <pic:spPr>
+                    <a:xfrm>
+                      <a:off x="0" y="0"/>
+                      <a:ext cx="3269615" cy="2014220"/>
+                    </a:xfrm>
+                    <a:prstGeom prst="rect">
+                      <a:avLst/>
+                    </a:prstGeom>
+                  </pic:spPr>
+                </pic:pic>
+              </a:graphicData>
+            </a:graphic>
+            <wp14:sizeRelH relativeFrom="margin">
+              <wp14:pctWidth>0</wp14:pctWidth>
+            </wp14:sizeRelH>
+            <wp14:sizeRelV relativeFrom="margin">
+              <wp14:pctHeight>0</wp14:pctHeight>
+            </wp14:sizeRelV>
+          </wp:anchor>
+        </w:drawing>
+      </w:r>
+      <w:r>
+        <w:rPr>
+          <w:lang w:val="en-US"/>
+        </w:rPr>
+        <w:t>Add it to table, can hit enter when at “Details” text box to add as well and return to “Name” text box.</w:t>
+      </w:r>
+      <w:r>
+        <w:rPr>
+          <w:noProof/>
+          <w:lang w:val="en-US"/>
+        </w:rPr>
+        <w:t xml:space="preserve"> </w:t>
+      </w:r>
+    </w:p>
+    <w:p>
+      <w:pPr>
+        <w:rPr>
+          <w:lang w:val="en-US"/>
+        </w:rPr>
+      </w:pPr>
+      <w:r>
+        <w:rPr>
+          <w:lang w:val="en-US"/>
+        </w:rPr>
+        <w:t>To delete an entry or many, right click the table row or mark more than one, and right click and “Delete”. If the pipe or casing is in use in a TripSheet, it will be locked and you cannot delete it.</w:t>
+      </w:r>
+    </w:p>
+    <w:p>
+      <w:pPr>
+        <w:rPr>
+          <w:lang w:val="en-US"/>
+        </w:rPr>
+      </w:pPr>
+    </w:p>
+    <w:p>
+      <w:pPr>
+        <w:rPr>
+          <w:lang w:val="en-US"/>
+        </w:rPr>
+      </w:pPr>
+      <w:r>
+        <w:rPr>
+          <w:lang w:val="en-US"/>
+        </w:rPr>
+        <w:t>Add casing info works the same, split into Pipe and Casing for logistics purpose.</w:t>
+      </w:r>
+    </w:p>
+    <w:p>
+      <w:pPr>
+        <w:rPr>
+          <w:lang w:val="en-US"/>
+        </w:rPr>
+      </w:pPr>
+      <w:r>
+        <w:rPr>
+          <w:lang w:val="en-US"/>
+        </w:rPr>
+        <w:br w:type="page"/>
+      </w:r>
+    </w:p>
+    <w:p>
+      <w:pPr>
+        <w:pStyle w:val="Heading2"/>
+        <w:rPr>
+          <w:lang w:val="en-US"/>
+        </w:rPr>
+      </w:pPr>
+      <w:bookmarkStart w:id="5" w:name="_Toc107803018"/>
+      <w:r>
+        <w:rPr>
+          <w:lang w:val="en-US"/>
+        </w:rPr>
+        <w:lastRenderedPageBreak/>
+        <w:t>TripSheet UI</w:t>
+      </w:r>
+      <w:bookmarkEnd w:id="5"/>
+    </w:p>
+    <w:p>
+      <w:pPr>
+        <w:rPr>
+          <w:lang w:val="en-US"/>
+        </w:rPr>
+      </w:pPr>
+    </w:p>
+    <w:p>
+      <w:pPr>
+        <w:rPr>
+          <w:lang w:val="en-US"/>
+        </w:rPr>
+      </w:pPr>
+      <w:r>
+        <w:rPr>
+          <w:noProof/>
+          <w:lang w:val="en-US"/>
+        </w:rPr>
+        <w:drawing>
+          <wp:anchor distT="0" distB="0" distL="114300" distR="114300" simplePos="0" relativeHeight="251661312" behindDoc="0" locked="0" layoutInCell="1" allowOverlap="1">
+            <wp:simplePos x="0" y="0"/>
+            <wp:positionH relativeFrom="column">
+              <wp:posOffset>0</wp:posOffset>
+            </wp:positionH>
+            <wp:positionV relativeFrom="paragraph">
+              <wp:posOffset>183198</wp:posOffset>
+            </wp:positionV>
+            <wp:extent cx="5753100" cy="2243455"/>
+            <wp:effectExtent l="0" t="0" r="0" b="4445"/>
+            <wp:wrapSquare wrapText="bothSides"/>
+            <wp:docPr id="2" name="Picture 2"/>
+            <wp:cNvGraphicFramePr>
+              <a:graphicFrameLocks xmlns:a="http://schemas.openxmlformats.org/drawingml/2006/main" noChangeAspect="1"/>
+            </wp:cNvGraphicFramePr>
+            <a:graphic xmlns:a="http://schemas.openxmlformats.org/drawingml/2006/main">
+              <a:graphicData uri="http://schemas.openxmlformats.org/drawingml/2006/picture">
+                <pic:pic xmlns:pic="http://schemas.openxmlformats.org/drawingml/2006/picture">
+                  <pic:nvPicPr>
+                    <pic:cNvPr id="0" name="Picture 1"/>
+                    <pic:cNvPicPr>
+                      <a:picLocks noChangeAspect="1" noChangeArrowheads="1"/>
+                    </pic:cNvPicPr>
+                  </pic:nvPicPr>
+                  <pic:blipFill>
+                    <a:blip r:embed="rId11">
+                      <a:extLst>
+                        <a:ext uri="{28A0092B-C50C-407E-A947-70E740481C1C}">
+                          <a14:useLocalDpi xmlns:a14="http://schemas.microsoft.com/office/drawing/2010/main" val="0"/>
+                        </a:ext>
+                      </a:extLst>
+                    </a:blip>
+                    <a:srcRect/>
+                    <a:stretch>
+                      <a:fillRect/>
+                    </a:stretch>
+                  </pic:blipFill>
+                  <pic:spPr bwMode="auto">
+                    <a:xfrm>
+                      <a:off x="0" y="0"/>
+                      <a:ext cx="5753100" cy="2243455"/>
+                    </a:xfrm>
+                    <a:prstGeom prst="rect">
+                      <a:avLst/>
+                    </a:prstGeom>
+                    <a:noFill/>
+                    <a:ln>
+                      <a:noFill/>
+                    </a:ln>
+                  </pic:spPr>
+                </pic:pic>
+              </a:graphicData>
+            </a:graphic>
+          </wp:anchor>
+        </w:drawing>
+      </w:r>
+      <w:r>
+        <w:rPr>
+          <w:lang w:val="en-US"/>
+        </w:rPr>
+        <w:t>UI Explained:</w:t>
+      </w:r>
+    </w:p>
+    <w:p>
+      <w:pPr>
+        <w:rPr>
+          <w:lang w:val="en-US"/>
+        </w:rPr>
+      </w:pPr>
+    </w:p>
+    <w:p>
+      <w:pPr>
+        <w:pStyle w:val="ListParagraph"/>
+        <w:numPr>
+          <w:ilvl w:val="0"/>
+          <w:numId w:val="4"/>
+        </w:numPr>
+        <w:rPr>
+          <w:lang w:val="en-US"/>
+        </w:rPr>
+      </w:pPr>
+      <w:r>
+        <w:rPr>
+          <w:lang w:val="en-US"/>
+        </w:rPr>
+        <w:t xml:space="preserve">Same as in </w:t>
+      </w:r>
+      <w:r>
+        <w:rPr>
+          <w:lang w:val="en-US"/>
+        </w:rPr>
+        <w:t>Startup</w:t>
+      </w:r>
+      <w:r>
+        <w:rPr>
+          <w:lang w:val="en-US"/>
+        </w:rPr>
+        <w:t xml:space="preserve"> </w:t>
+      </w:r>
+      <w:hyperlink w:anchor="_Edit_Pipe_and" w:history="1">
+        <w:r>
+          <w:rPr>
+            <w:rStyle w:val="Hyperlink"/>
+            <w:lang w:val="en-US"/>
+          </w:rPr>
+          <w:t>add or delete pipe data</w:t>
+        </w:r>
+      </w:hyperlink>
+      <w:r>
+        <w:rPr>
+          <w:lang w:val="en-US"/>
+        </w:rPr>
+        <w:t>.</w:t>
+      </w:r>
+    </w:p>
+    <w:p>
+      <w:pPr>
+        <w:pStyle w:val="ListParagraph"/>
+        <w:numPr>
+          <w:ilvl w:val="0"/>
+          <w:numId w:val="4"/>
+        </w:numPr>
+        <w:rPr>
+          <w:lang w:val="en-US"/>
+        </w:rPr>
+      </w:pPr>
+      <w:r>
+        <w:rPr>
+          <w:lang w:val="en-US"/>
+        </w:rPr>
+        <w:t xml:space="preserve">Same as in </w:t>
+      </w:r>
+      <w:r>
+        <w:rPr>
+          <w:lang w:val="en-US"/>
+        </w:rPr>
+        <w:t>Startup</w:t>
+      </w:r>
+      <w:r>
+        <w:rPr>
+          <w:lang w:val="en-US"/>
+        </w:rPr>
+        <w:t xml:space="preserve"> </w:t>
+      </w:r>
+      <w:r>
+        <w:rPr>
+          <w:lang w:val="en-US"/>
+        </w:rPr>
+        <w:fldChar w:fldCharType="begin"/>
+      </w:r>
+      <w:r>
+        <w:rPr>
+          <w:lang w:val="en-US"/>
+        </w:rPr>
+        <w:instrText xml:space="preserve"> HYPERLINK  \l "_Edit_Pipe_and" </w:instrText>
+      </w:r>
+      <w:r>
+        <w:rPr>
+          <w:lang w:val="en-US"/>
+        </w:rPr>
+      </w:r>
+      <w:r>
+        <w:rPr>
+          <w:lang w:val="en-US"/>
+        </w:rPr>
+        <w:fldChar w:fldCharType="separate"/>
+      </w:r>
+      <w:r>
+        <w:rPr>
+          <w:rStyle w:val="Hyperlink"/>
+          <w:lang w:val="en-US"/>
+        </w:rPr>
+        <w:t>add or delete casing data</w:t>
+      </w:r>
+      <w:r>
+        <w:rPr>
+          <w:lang w:val="en-US"/>
+        </w:rPr>
+        <w:fldChar w:fldCharType="end"/>
+      </w:r>
+      <w:r>
+        <w:rPr>
+          <w:lang w:val="en-US"/>
+        </w:rPr>
+        <w:t>.</w:t>
+      </w:r>
+    </w:p>
+    <w:p>
+      <w:pPr>
+        <w:pStyle w:val="ListParagraph"/>
+        <w:numPr>
+          <w:ilvl w:val="0"/>
+          <w:numId w:val="4"/>
+        </w:numPr>
+        <w:rPr>
+          <w:lang w:val="en-US"/>
+        </w:rPr>
+      </w:pPr>
+      <w:r>
+        <w:rPr>
+          <w:lang w:val="en-US"/>
+        </w:rPr>
+        <w:t>Pipe selection for next line, this will be remembered for the sheet when you load it. The last entry in the table decides which one will be chosen.</w:t>
+      </w:r>
+    </w:p>
+    <w:p>
+      <w:pPr>
+        <w:pStyle w:val="ListParagraph"/>
+        <w:numPr>
+          <w:ilvl w:val="0"/>
+          <w:numId w:val="4"/>
+        </w:numPr>
+        <w:rPr>
+          <w:lang w:val="en-US"/>
+        </w:rPr>
+      </w:pPr>
+      <w:r>
+        <w:rPr>
+          <w:lang w:val="en-US"/>
+        </w:rPr>
+        <w:t>Same as above, just for casing.</w:t>
+      </w:r>
+    </w:p>
+    <w:p>
+      <w:pPr>
+        <w:pStyle w:val="ListParagraph"/>
+        <w:numPr>
+          <w:ilvl w:val="0"/>
+          <w:numId w:val="4"/>
+        </w:numPr>
+        <w:rPr>
+          <w:lang w:val="en-US"/>
+        </w:rPr>
+      </w:pPr>
+      <w:r>
+        <w:rPr>
+          <w:lang w:val="en-US"/>
+        </w:rPr>
+        <w:t>Chose open or closed ended displacement. The active one will always be green, both the displacement value boxes and plot curve colors.</w:t>
+      </w:r>
+    </w:p>
+    <w:p>
+      <w:pPr>
+        <w:pStyle w:val="ListParagraph"/>
+        <w:numPr>
+          <w:ilvl w:val="0"/>
+          <w:numId w:val="4"/>
+        </w:numPr>
+        <w:rPr>
+          <w:lang w:val="en-US"/>
+        </w:rPr>
+      </w:pPr>
+      <w:r>
+        <w:rPr>
+          <w:lang w:val="en-US"/>
+        </w:rPr>
+        <w:t>Enable time based plot, default is depth based.</w:t>
+      </w:r>
+    </w:p>
+    <w:p>
+      <w:pPr>
+        <w:pStyle w:val="ListParagraph"/>
+        <w:numPr>
+          <w:ilvl w:val="0"/>
+          <w:numId w:val="4"/>
+        </w:numPr>
+        <w:rPr>
+          <w:lang w:val="en-US"/>
+        </w:rPr>
+      </w:pPr>
+      <w:r>
+        <w:rPr>
+          <w:lang w:val="en-US"/>
+        </w:rPr>
+        <w:t xml:space="preserve">Add a new line to the </w:t>
+      </w:r>
+      <w:proofErr w:type="gramStart"/>
+      <w:r>
+        <w:rPr>
+          <w:lang w:val="en-US"/>
+        </w:rPr>
+        <w:t>TripSheet,</w:t>
+      </w:r>
+      <w:proofErr w:type="gramEnd"/>
+      <w:r>
+        <w:rPr>
+          <w:lang w:val="en-US"/>
+        </w:rPr>
+        <w:t xml:space="preserve"> it will grab depth and volume from CDA and current timestamp. Then calculate theoretical and actual volume change, total difference, gain/loss between stations.</w:t>
+      </w:r>
+    </w:p>
+    <w:p>
+      <w:pPr>
+        <w:pStyle w:val="ListParagraph"/>
+        <w:numPr>
+          <w:ilvl w:val="0"/>
+          <w:numId w:val="4"/>
+        </w:numPr>
+        <w:rPr>
+          <w:lang w:val="en-US"/>
+        </w:rPr>
+      </w:pPr>
+      <w:r>
+        <w:rPr>
+          <w:lang w:val="en-US"/>
+        </w:rPr>
+        <w:t>You can edit Bit Depth, Trip Volume, Empty/Fill and Displacement, when finished editing cell, it will recalculate all values and update plot.</w:t>
+      </w:r>
+    </w:p>
+    <w:p>
+      <w:pPr>
+        <w:pStyle w:val="ListParagraph"/>
+        <w:numPr>
+          <w:ilvl w:val="0"/>
+          <w:numId w:val="4"/>
+        </w:numPr>
+        <w:rPr>
+          <w:lang w:val="en-US"/>
+        </w:rPr>
+      </w:pPr>
+      <w:r>
+        <w:rPr>
+          <w:lang w:val="en-US"/>
+        </w:rPr>
+        <w:t>Plotted data, can zoom, move, open in separate window and save picture (Right click menu).</w:t>
+      </w:r>
+    </w:p>
+    <w:p>
+      <w:pPr>
+        <w:pStyle w:val="ListParagraph"/>
+        <w:numPr>
+          <w:ilvl w:val="0"/>
+          <w:numId w:val="4"/>
+        </w:numPr>
+        <w:rPr>
+          <w:lang w:val="en-US"/>
+        </w:rPr>
+      </w:pPr>
+      <w:r>
+        <w:rPr>
+          <w:lang w:val="en-US"/>
+        </w:rPr>
+        <w:t xml:space="preserve">Mouse over details, will only work for </w:t>
+      </w:r>
+      <w:proofErr w:type="gramStart"/>
+      <w:r>
+        <w:rPr>
+          <w:lang w:val="en-US"/>
+        </w:rPr>
+        <w:t>1</w:t>
+      </w:r>
+      <w:proofErr w:type="gramEnd"/>
+      <w:r>
+        <w:rPr>
+          <w:lang w:val="en-US"/>
+        </w:rPr>
+        <w:t xml:space="preserve"> data point along main axis (depth or time).</w:t>
+      </w:r>
+    </w:p>
+    <w:p>
+      <w:pPr>
+        <w:rPr>
+          <w:lang w:val="en-US"/>
+        </w:rPr>
+      </w:pPr>
+      <w:r>
+        <w:rPr>
+          <w:lang w:val="en-US"/>
+        </w:rPr>
+        <w:br w:type="page"/>
+      </w:r>
+    </w:p>
+    <w:p>
+      <w:pPr>
+        <w:pStyle w:val="Heading2"/>
+        <w:rPr>
+          <w:lang w:val="en-US"/>
+        </w:rPr>
+      </w:pPr>
+      <w:r>
+        <w:rPr>
+          <w:lang w:val="en-US"/>
+        </w:rPr>
+        <w:lastRenderedPageBreak/>
+        <w:drawing>
+          <wp:anchor distT="0" distB="0" distL="114300" distR="114300" simplePos="0" relativeHeight="251662336" behindDoc="0" locked="0" layoutInCell="1" allowOverlap="1">
+            <wp:simplePos x="0" y="0"/>
+            <wp:positionH relativeFrom="column">
+              <wp:posOffset>4205287</wp:posOffset>
+            </wp:positionH>
+            <wp:positionV relativeFrom="paragraph">
+              <wp:posOffset>318</wp:posOffset>
+            </wp:positionV>
+            <wp:extent cx="1437005" cy="1176020"/>
+            <wp:effectExtent l="0" t="0" r="0" b="5080"/>
+            <wp:wrapSquare wrapText="bothSides"/>
+            <wp:docPr id="5" name="Picture 5"/>
+            <wp:cNvGraphicFramePr>
+              <a:graphicFrameLocks xmlns:a="http://schemas.openxmlformats.org/drawingml/2006/main" noChangeAspect="1"/>
+            </wp:cNvGraphicFramePr>
+            <a:graphic xmlns:a="http://schemas.openxmlformats.org/drawingml/2006/main">
+              <a:graphicData uri="http://schemas.openxmlformats.org/drawingml/2006/picture">
+                <pic:pic xmlns:pic="http://schemas.openxmlformats.org/drawingml/2006/picture">
+                  <pic:nvPicPr>
+                    <pic:cNvPr id="1" name=""/>
+                    <pic:cNvPicPr/>
+                  </pic:nvPicPr>
+                  <pic:blipFill>
+                    <a:blip r:embed="rId12">
+                      <a:extLst>
+                        <a:ext uri="{28A0092B-C50C-407E-A947-70E740481C1C}">
+                          <a14:useLocalDpi xmlns:a14="http://schemas.microsoft.com/office/drawing/2010/main" val="0"/>
+                        </a:ext>
+                      </a:extLst>
+                    </a:blip>
+                    <a:stretch>
+                      <a:fillRect/>
+                    </a:stretch>
+                  </pic:blipFill>
+                  <pic:spPr>
+                    <a:xfrm>
+                      <a:off x="0" y="0"/>
+                      <a:ext cx="1437005" cy="1176020"/>
+                    </a:xfrm>
+                    <a:prstGeom prst="rect">
+                      <a:avLst/>
+                    </a:prstGeom>
+                  </pic:spPr>
+                </pic:pic>
+              </a:graphicData>
+            </a:graphic>
+            <wp14:sizeRelH relativeFrom="margin">
+              <wp14:pctWidth>0</wp14:pctWidth>
+            </wp14:sizeRelH>
+            <wp14:sizeRelV relativeFrom="margin">
+              <wp14:pctHeight>0</wp14:pctHeight>
+            </wp14:sizeRelV>
+          </wp:anchor>
+        </w:drawing>
+      </w:r>
+      <w:r>
+        <w:rPr>
+          <w:lang w:val="en-US"/>
+        </w:rPr>
+        <w:t>Insert</w:t>
+      </w:r>
+    </w:p>
+    <w:p>
+      <w:pPr>
+        <w:rPr>
+          <w:lang w:val="en-US"/>
+        </w:rPr>
+      </w:pPr>
+    </w:p>
+    <w:p>
+      <w:pPr>
+        <w:rPr>
+          <w:lang w:val="en-US"/>
+        </w:rPr>
+      </w:pPr>
+      <w:r>
+        <w:rPr>
+          <w:lang w:val="en-US"/>
+        </w:rPr>
+        <w:t>Right click inside TripSheet table and you get some choices, and one of them is to insert a row where you can decide the timestamp.</w:t>
+      </w:r>
+    </w:p>
+    <w:p>
+      <w:pPr>
+        <w:rPr>
+          <w:lang w:val="en-US"/>
+        </w:rPr>
+      </w:pPr>
+      <w:r>
+        <w:rPr>
+          <w:lang w:val="en-US"/>
+        </w:rPr>
+        <w:t>Clicking “Insert” will bring up the following UI:</w:t>
+      </w:r>
+    </w:p>
+    <w:p>
+      <w:pPr>
+        <w:rPr>
+          <w:lang w:val="en-US"/>
+        </w:rPr>
+      </w:pPr>
+      <w:r>
+        <w:rPr>
+          <w:noProof/>
+          <w:lang w:val="en-US"/>
+        </w:rPr>
+        <w:drawing>
+          <wp:anchor distT="0" distB="0" distL="114300" distR="114300" simplePos="0" relativeHeight="251663360" behindDoc="0" locked="0" layoutInCell="1" allowOverlap="1">
+            <wp:simplePos x="0" y="0"/>
+            <wp:positionH relativeFrom="column">
+              <wp:posOffset>0</wp:posOffset>
+            </wp:positionH>
+            <wp:positionV relativeFrom="paragraph">
+              <wp:posOffset>55880</wp:posOffset>
+            </wp:positionV>
+            <wp:extent cx="2444115" cy="2014220"/>
+            <wp:effectExtent l="0" t="0" r="0" b="5080"/>
+            <wp:wrapSquare wrapText="bothSides"/>
+            <wp:docPr id="6" name="Picture 6"/>
+            <wp:cNvGraphicFramePr>
+              <a:graphicFrameLocks xmlns:a="http://schemas.openxmlformats.org/drawingml/2006/main" noChangeAspect="1"/>
+            </wp:cNvGraphicFramePr>
+            <a:graphic xmlns:a="http://schemas.openxmlformats.org/drawingml/2006/main">
+              <a:graphicData uri="http://schemas.openxmlformats.org/drawingml/2006/picture">
+                <pic:pic xmlns:pic="http://schemas.openxmlformats.org/drawingml/2006/picture">
+                  <pic:nvPicPr>
+                    <pic:cNvPr id="0" name="Picture 2"/>
+                    <pic:cNvPicPr>
+                      <a:picLocks noChangeAspect="1" noChangeArrowheads="1"/>
+                    </pic:cNvPicPr>
+                  </pic:nvPicPr>
+                  <pic:blipFill>
+                    <a:blip r:embed="rId13">
+                      <a:extLst>
+                        <a:ext uri="{28A0092B-C50C-407E-A947-70E740481C1C}">
+                          <a14:useLocalDpi xmlns:a14="http://schemas.microsoft.com/office/drawing/2010/main" val="0"/>
+                        </a:ext>
+                      </a:extLst>
+                    </a:blip>
+                    <a:srcRect/>
+                    <a:stretch>
+                      <a:fillRect/>
+                    </a:stretch>
+                  </pic:blipFill>
+                  <pic:spPr bwMode="auto">
+                    <a:xfrm>
+                      <a:off x="0" y="0"/>
+                      <a:ext cx="2444115" cy="2014220"/>
+                    </a:xfrm>
+                    <a:prstGeom prst="rect">
+                      <a:avLst/>
+                    </a:prstGeom>
+                    <a:noFill/>
+                    <a:ln>
+                      <a:noFill/>
+                    </a:ln>
+                  </pic:spPr>
+                </pic:pic>
+              </a:graphicData>
+            </a:graphic>
+            <wp14:sizeRelH relativeFrom="margin">
+              <wp14:pctWidth>0</wp14:pctWidth>
+            </wp14:sizeRelH>
+            <wp14:sizeRelV relativeFrom="margin">
+              <wp14:pctHeight>0</wp14:pctHeight>
+            </wp14:sizeRelV>
+          </wp:anchor>
+        </w:drawing>
+      </w:r>
+    </w:p>
+    <w:p>
+      <w:pPr>
+        <w:rPr>
+          <w:lang w:val="en-US"/>
+        </w:rPr>
+      </w:pPr>
+      <w:r>
+        <w:rPr>
+          <w:lang w:val="en-US"/>
+        </w:rPr>
+        <w:t>Here you can enter:</w:t>
+      </w:r>
+    </w:p>
+    <w:p>
+      <w:pPr>
+        <w:pStyle w:val="ListParagraph"/>
+        <w:numPr>
+          <w:ilvl w:val="0"/>
+          <w:numId w:val="5"/>
+        </w:numPr>
+        <w:rPr>
+          <w:lang w:val="en-US"/>
+        </w:rPr>
+      </w:pPr>
+      <w:r>
+        <w:rPr>
+          <w:lang w:val="en-US"/>
+        </w:rPr>
+        <w:t>Timestamp</w:t>
+      </w:r>
+    </w:p>
+    <w:p>
+      <w:pPr>
+        <w:pStyle w:val="ListParagraph"/>
+        <w:numPr>
+          <w:ilvl w:val="0"/>
+          <w:numId w:val="5"/>
+        </w:numPr>
+        <w:rPr>
+          <w:lang w:val="en-US"/>
+        </w:rPr>
+      </w:pPr>
+      <w:r>
+        <w:rPr>
+          <w:lang w:val="en-US"/>
+        </w:rPr>
+        <w:t>Bit Depth</w:t>
+      </w:r>
+    </w:p>
+    <w:p>
+      <w:pPr>
+        <w:pStyle w:val="ListParagraph"/>
+        <w:numPr>
+          <w:ilvl w:val="0"/>
+          <w:numId w:val="5"/>
+        </w:numPr>
+        <w:rPr>
+          <w:lang w:val="en-US"/>
+        </w:rPr>
+      </w:pPr>
+      <w:r>
+        <w:rPr>
+          <w:lang w:val="en-US"/>
+        </w:rPr>
+        <w:t>Trip Volume</w:t>
+      </w:r>
+    </w:p>
+    <w:p>
+      <w:pPr>
+        <w:pStyle w:val="ListParagraph"/>
+        <w:numPr>
+          <w:ilvl w:val="0"/>
+          <w:numId w:val="5"/>
+        </w:numPr>
+        <w:rPr>
+          <w:lang w:val="en-US"/>
+        </w:rPr>
+      </w:pPr>
+      <w:r>
+        <w:rPr>
+          <w:lang w:val="en-US"/>
+        </w:rPr>
+        <w:t>Empty/Fill</w:t>
+      </w:r>
+    </w:p>
+    <w:p>
+      <w:pPr>
+        <w:pStyle w:val="ListParagraph"/>
+        <w:numPr>
+          <w:ilvl w:val="0"/>
+          <w:numId w:val="5"/>
+        </w:numPr>
+        <w:rPr>
+          <w:lang w:val="en-US"/>
+        </w:rPr>
+      </w:pPr>
+      <w:r>
+        <w:rPr>
+          <w:lang w:val="en-US"/>
+        </w:rPr>
+        <w:t>Pipe or Casing used</w:t>
+      </w:r>
+    </w:p>
+    <w:p>
+      <w:pPr>
+        <w:rPr>
+          <w:lang w:val="en-US"/>
+        </w:rPr>
+      </w:pPr>
+    </w:p>
+    <w:p>
+      <w:pPr>
+        <w:rPr>
+          <w:lang w:val="en-US"/>
+        </w:rPr>
+      </w:pPr>
+      <w:r>
+        <w:rPr>
+          <w:lang w:val="en-US"/>
+        </w:rPr>
+        <w:t>Press “Save &amp; Exit” to add it to the table, and all values will be recalculated to match the added row. Can insert line above your first row or below your last row as well.</w:t>
+      </w:r>
+      <w:bookmarkStart w:id="6" w:name="_GoBack"/>
+      <w:bookmarkEnd w:id="6"/>
+    </w:p>
     <w:sectPr>
+      <w:headerReference w:type="even" r:id="rId14"/>
+      <w:headerReference w:type="default" r:id="rId15"/>
+      <w:footerReference w:type="even" r:id="rId16"/>
+      <w:footerReference w:type="default" r:id="rId17"/>
+      <w:headerReference w:type="first" r:id="rId18"/>
+      <w:footerReference w:type="first" r:id="rId19"/>
       <w:pgSz w:w="11906" w:h="16838"/>
       <w:pgMar w:top="1417" w:right="1417" w:bottom="1417" w:left="1417" w:header="708" w:footer="708" w:gutter="0"/>
       <w:cols w:space="708"/>
@@ -28,6 +2056,605 @@
     </w:sectPr>
   </w:body>
 </w:document>
+</file>
+
+<file path=word/endnotes.xml><?xml version="1.0" encoding="utf-8"?>
+<w:endnotes xmlns:wpc="http://schemas.microsoft.com/office/word/2010/wordprocessingCanvas" xmlns:cx="http://schemas.microsoft.com/office/drawing/2014/chartex" xmlns:cx1="http://schemas.microsoft.com/office/drawing/2015/9/8/chartex" xmlns:mc="http://schemas.openxmlformats.org/markup-compatibility/2006" xmlns:o="urn:schemas-microsoft-com:office:office" xmlns:r="http://schemas.openxmlformats.org/officeDocument/2006/relationships" xmlns:m="http://schemas.openxmlformats.org/officeDocument/2006/math" xmlns:v="urn:schemas-microsoft-com:vml" xmlns:wp14="http://schemas.microsoft.com/office/word/2010/wordprocessingDrawing" xmlns:wp="http://schemas.openxmlformats.org/drawingml/2006/wordprocessingDrawing" xmlns:w10="urn:schemas-microsoft-com:office:word" xmlns:w="http://schemas.openxmlformats.org/wordprocessingml/2006/main" xmlns:w14="http://schemas.microsoft.com/office/word/2010/wordml" xmlns:w15="http://schemas.microsoft.com/office/word/2012/wordml" xmlns:w16se="http://schemas.microsoft.com/office/word/2015/wordml/symex" xmlns:wpg="http://schemas.microsoft.com/office/word/2010/wordprocessingGroup" xmlns:wpi="http://schemas.microsoft.com/office/word/2010/wordprocessingInk" xmlns:wne="http://schemas.microsoft.com/office/word/2006/wordml" xmlns:wps="http://schemas.microsoft.com/office/word/2010/wordprocessingShape" mc:Ignorable="w14 w15 w16se wp14">
+  <w:endnote w:type="separator" w:id="-1">
+    <w:p>
+      <w:pPr>
+        <w:spacing w:line="240" w:lineRule="auto"/>
+      </w:pPr>
+      <w:r>
+        <w:separator/>
+      </w:r>
+    </w:p>
+  </w:endnote>
+  <w:endnote w:type="continuationSeparator" w:id="0">
+    <w:p>
+      <w:pPr>
+        <w:spacing w:line="240" w:lineRule="auto"/>
+      </w:pPr>
+      <w:r>
+        <w:continuationSeparator/>
+      </w:r>
+    </w:p>
+  </w:endnote>
+</w:endnotes>
+</file>
+
+<file path=word/footer1.xml><?xml version="1.0" encoding="utf-8"?>
+<w:ftr xmlns:wpc="http://schemas.microsoft.com/office/word/2010/wordprocessingCanvas" xmlns:cx="http://schemas.microsoft.com/office/drawing/2014/chartex" xmlns:cx1="http://schemas.microsoft.com/office/drawing/2015/9/8/chartex" xmlns:mc="http://schemas.openxmlformats.org/markup-compatibility/2006" xmlns:o="urn:schemas-microsoft-com:office:office" xmlns:r="http://schemas.openxmlformats.org/officeDocument/2006/relationships" xmlns:m="http://schemas.openxmlformats.org/officeDocument/2006/math" xmlns:v="urn:schemas-microsoft-com:vml" xmlns:wp14="http://schemas.microsoft.com/office/word/2010/wordprocessingDrawing" xmlns:wp="http://schemas.openxmlformats.org/drawingml/2006/wordprocessingDrawing" xmlns:w10="urn:schemas-microsoft-com:office:word" xmlns:w="http://schemas.openxmlformats.org/wordprocessingml/2006/main" xmlns:w14="http://schemas.microsoft.com/office/word/2010/wordml" xmlns:w15="http://schemas.microsoft.com/office/word/2012/wordml" xmlns:w16se="http://schemas.microsoft.com/office/word/2015/wordml/symex" xmlns:wpg="http://schemas.microsoft.com/office/word/2010/wordprocessingGroup" xmlns:wpi="http://schemas.microsoft.com/office/word/2010/wordprocessingInk" xmlns:wne="http://schemas.microsoft.com/office/word/2006/wordml" xmlns:wps="http://schemas.microsoft.com/office/word/2010/wordprocessingShape" mc:Ignorable="w14 w15 w16se wp14">
+  <w:p>
+    <w:pPr>
+      <w:pStyle w:val="Footer"/>
+    </w:pPr>
+  </w:p>
+</w:ftr>
+</file>
+
+<file path=word/footer2.xml><?xml version="1.0" encoding="utf-8"?>
+<w:ftr xmlns:wpc="http://schemas.microsoft.com/office/word/2010/wordprocessingCanvas" xmlns:cx="http://schemas.microsoft.com/office/drawing/2014/chartex" xmlns:cx1="http://schemas.microsoft.com/office/drawing/2015/9/8/chartex" xmlns:mc="http://schemas.openxmlformats.org/markup-compatibility/2006" xmlns:o="urn:schemas-microsoft-com:office:office" xmlns:r="http://schemas.openxmlformats.org/officeDocument/2006/relationships" xmlns:m="http://schemas.openxmlformats.org/officeDocument/2006/math" xmlns:v="urn:schemas-microsoft-com:vml" xmlns:wp14="http://schemas.microsoft.com/office/word/2010/wordprocessingDrawing" xmlns:wp="http://schemas.openxmlformats.org/drawingml/2006/wordprocessingDrawing" xmlns:w10="urn:schemas-microsoft-com:office:word" xmlns:w="http://schemas.openxmlformats.org/wordprocessingml/2006/main" xmlns:w14="http://schemas.microsoft.com/office/word/2010/wordml" xmlns:w15="http://schemas.microsoft.com/office/word/2012/wordml" xmlns:w16se="http://schemas.microsoft.com/office/word/2015/wordml/symex" xmlns:wpg="http://schemas.microsoft.com/office/word/2010/wordprocessingGroup" xmlns:wpi="http://schemas.microsoft.com/office/word/2010/wordprocessingInk" xmlns:wne="http://schemas.microsoft.com/office/word/2006/wordml" xmlns:wps="http://schemas.microsoft.com/office/word/2010/wordprocessingShape" mc:Ignorable="w14 w15 w16se wp14">
+  <w:p>
+    <w:pPr>
+      <w:pStyle w:val="Footer"/>
+    </w:pPr>
+  </w:p>
+</w:ftr>
+</file>
+
+<file path=word/footer3.xml><?xml version="1.0" encoding="utf-8"?>
+<w:ftr xmlns:wpc="http://schemas.microsoft.com/office/word/2010/wordprocessingCanvas" xmlns:cx="http://schemas.microsoft.com/office/drawing/2014/chartex" xmlns:cx1="http://schemas.microsoft.com/office/drawing/2015/9/8/chartex" xmlns:mc="http://schemas.openxmlformats.org/markup-compatibility/2006" xmlns:o="urn:schemas-microsoft-com:office:office" xmlns:r="http://schemas.openxmlformats.org/officeDocument/2006/relationships" xmlns:m="http://schemas.openxmlformats.org/officeDocument/2006/math" xmlns:v="urn:schemas-microsoft-com:vml" xmlns:wp14="http://schemas.microsoft.com/office/word/2010/wordprocessingDrawing" xmlns:wp="http://schemas.openxmlformats.org/drawingml/2006/wordprocessingDrawing" xmlns:w10="urn:schemas-microsoft-com:office:word" xmlns:w="http://schemas.openxmlformats.org/wordprocessingml/2006/main" xmlns:w14="http://schemas.microsoft.com/office/word/2010/wordml" xmlns:w15="http://schemas.microsoft.com/office/word/2012/wordml" xmlns:w16se="http://schemas.microsoft.com/office/word/2015/wordml/symex" xmlns:wpg="http://schemas.microsoft.com/office/word/2010/wordprocessingGroup" xmlns:wpi="http://schemas.microsoft.com/office/word/2010/wordprocessingInk" xmlns:wne="http://schemas.microsoft.com/office/word/2006/wordml" xmlns:wps="http://schemas.microsoft.com/office/word/2010/wordprocessingShape" mc:Ignorable="w14 w15 w16se wp14">
+  <w:p>
+    <w:pPr>
+      <w:pStyle w:val="Footer"/>
+    </w:pPr>
+  </w:p>
+</w:ftr>
+</file>
+
+<file path=word/footnotes.xml><?xml version="1.0" encoding="utf-8"?>
+<w:footnotes xmlns:wpc="http://schemas.microsoft.com/office/word/2010/wordprocessingCanvas" xmlns:cx="http://schemas.microsoft.com/office/drawing/2014/chartex" xmlns:cx1="http://schemas.microsoft.com/office/drawing/2015/9/8/chartex" xmlns:mc="http://schemas.openxmlformats.org/markup-compatibility/2006" xmlns:o="urn:schemas-microsoft-com:office:office" xmlns:r="http://schemas.openxmlformats.org/officeDocument/2006/relationships" xmlns:m="http://schemas.openxmlformats.org/officeDocument/2006/math" xmlns:v="urn:schemas-microsoft-com:vml" xmlns:wp14="http://schemas.microsoft.com/office/word/2010/wordprocessingDrawing" xmlns:wp="http://schemas.openxmlformats.org/drawingml/2006/wordprocessingDrawing" xmlns:w10="urn:schemas-microsoft-com:office:word" xmlns:w="http://schemas.openxmlformats.org/wordprocessingml/2006/main" xmlns:w14="http://schemas.microsoft.com/office/word/2010/wordml" xmlns:w15="http://schemas.microsoft.com/office/word/2012/wordml" xmlns:w16se="http://schemas.microsoft.com/office/word/2015/wordml/symex" xmlns:wpg="http://schemas.microsoft.com/office/word/2010/wordprocessingGroup" xmlns:wpi="http://schemas.microsoft.com/office/word/2010/wordprocessingInk" xmlns:wne="http://schemas.microsoft.com/office/word/2006/wordml" xmlns:wps="http://schemas.microsoft.com/office/word/2010/wordprocessingShape" mc:Ignorable="w14 w15 w16se wp14">
+  <w:footnote w:type="separator" w:id="-1">
+    <w:p>
+      <w:pPr>
+        <w:spacing w:line="240" w:lineRule="auto"/>
+      </w:pPr>
+      <w:r>
+        <w:separator/>
+      </w:r>
+    </w:p>
+  </w:footnote>
+  <w:footnote w:type="continuationSeparator" w:id="0">
+    <w:p>
+      <w:pPr>
+        <w:spacing w:line="240" w:lineRule="auto"/>
+      </w:pPr>
+      <w:r>
+        <w:continuationSeparator/>
+      </w:r>
+    </w:p>
+  </w:footnote>
+</w:footnotes>
+</file>
+
+<file path=word/header1.xml><?xml version="1.0" encoding="utf-8"?>
+<w:hdr xmlns:wpc="http://schemas.microsoft.com/office/word/2010/wordprocessingCanvas" xmlns:cx="http://schemas.microsoft.com/office/drawing/2014/chartex" xmlns:cx1="http://schemas.microsoft.com/office/drawing/2015/9/8/chartex" xmlns:mc="http://schemas.openxmlformats.org/markup-compatibility/2006" xmlns:o="urn:schemas-microsoft-com:office:office" xmlns:r="http://schemas.openxmlformats.org/officeDocument/2006/relationships" xmlns:m="http://schemas.openxmlformats.org/officeDocument/2006/math" xmlns:v="urn:schemas-microsoft-com:vml" xmlns:wp14="http://schemas.microsoft.com/office/word/2010/wordprocessingDrawing" xmlns:wp="http://schemas.openxmlformats.org/drawingml/2006/wordprocessingDrawing" xmlns:w10="urn:schemas-microsoft-com:office:word" xmlns:w="http://schemas.openxmlformats.org/wordprocessingml/2006/main" xmlns:w14="http://schemas.microsoft.com/office/word/2010/wordml" xmlns:w15="http://schemas.microsoft.com/office/word/2012/wordml" xmlns:w16se="http://schemas.microsoft.com/office/word/2015/wordml/symex" xmlns:wpg="http://schemas.microsoft.com/office/word/2010/wordprocessingGroup" xmlns:wpi="http://schemas.microsoft.com/office/word/2010/wordprocessingInk" xmlns:wne="http://schemas.microsoft.com/office/word/2006/wordml" xmlns:wps="http://schemas.microsoft.com/office/word/2010/wordprocessingShape" mc:Ignorable="w14 w15 w16se wp14">
+  <w:p>
+    <w:pPr>
+      <w:pStyle w:val="Header"/>
+    </w:pPr>
+  </w:p>
+</w:hdr>
+</file>
+
+<file path=word/header2.xml><?xml version="1.0" encoding="utf-8"?>
+<w:hdr xmlns:wpc="http://schemas.microsoft.com/office/word/2010/wordprocessingCanvas" xmlns:cx="http://schemas.microsoft.com/office/drawing/2014/chartex" xmlns:cx1="http://schemas.microsoft.com/office/drawing/2015/9/8/chartex" xmlns:mc="http://schemas.openxmlformats.org/markup-compatibility/2006" xmlns:o="urn:schemas-microsoft-com:office:office" xmlns:r="http://schemas.openxmlformats.org/officeDocument/2006/relationships" xmlns:m="http://schemas.openxmlformats.org/officeDocument/2006/math" xmlns:v="urn:schemas-microsoft-com:vml" xmlns:wp14="http://schemas.microsoft.com/office/word/2010/wordprocessingDrawing" xmlns:wp="http://schemas.openxmlformats.org/drawingml/2006/wordprocessingDrawing" xmlns:w10="urn:schemas-microsoft-com:office:word" xmlns:w="http://schemas.openxmlformats.org/wordprocessingml/2006/main" xmlns:w14="http://schemas.microsoft.com/office/word/2010/wordml" xmlns:w15="http://schemas.microsoft.com/office/word/2012/wordml" xmlns:w16se="http://schemas.microsoft.com/office/word/2015/wordml/symex" xmlns:wpg="http://schemas.microsoft.com/office/word/2010/wordprocessingGroup" xmlns:wpi="http://schemas.microsoft.com/office/word/2010/wordprocessingInk" xmlns:wne="http://schemas.microsoft.com/office/word/2006/wordml" xmlns:wps="http://schemas.microsoft.com/office/word/2010/wordprocessingShape" mc:Ignorable="w14 w15 w16se wp14">
+  <w:p>
+    <w:pPr>
+      <w:pStyle w:val="Header"/>
+    </w:pPr>
+  </w:p>
+</w:hdr>
+</file>
+
+<file path=word/header3.xml><?xml version="1.0" encoding="utf-8"?>
+<w:hdr xmlns:wpc="http://schemas.microsoft.com/office/word/2010/wordprocessingCanvas" xmlns:cx="http://schemas.microsoft.com/office/drawing/2014/chartex" xmlns:cx1="http://schemas.microsoft.com/office/drawing/2015/9/8/chartex" xmlns:mc="http://schemas.openxmlformats.org/markup-compatibility/2006" xmlns:o="urn:schemas-microsoft-com:office:office" xmlns:r="http://schemas.openxmlformats.org/officeDocument/2006/relationships" xmlns:m="http://schemas.openxmlformats.org/officeDocument/2006/math" xmlns:v="urn:schemas-microsoft-com:vml" xmlns:wp14="http://schemas.microsoft.com/office/word/2010/wordprocessingDrawing" xmlns:wp="http://schemas.openxmlformats.org/drawingml/2006/wordprocessingDrawing" xmlns:w10="urn:schemas-microsoft-com:office:word" xmlns:w="http://schemas.openxmlformats.org/wordprocessingml/2006/main" xmlns:w14="http://schemas.microsoft.com/office/word/2010/wordml" xmlns:w15="http://schemas.microsoft.com/office/word/2012/wordml" xmlns:w16se="http://schemas.microsoft.com/office/word/2015/wordml/symex" xmlns:wpg="http://schemas.microsoft.com/office/word/2010/wordprocessingGroup" xmlns:wpi="http://schemas.microsoft.com/office/word/2010/wordprocessingInk" xmlns:wne="http://schemas.microsoft.com/office/word/2006/wordml" xmlns:wps="http://schemas.microsoft.com/office/word/2010/wordprocessingShape" mc:Ignorable="w14 w15 w16se wp14">
+  <w:p>
+    <w:pPr>
+      <w:pStyle w:val="Header"/>
+    </w:pPr>
+  </w:p>
+</w:hdr>
+</file>
+
+<file path=word/numbering.xml><?xml version="1.0" encoding="utf-8"?>
+<w:numbering xmlns:wpc="http://schemas.microsoft.com/office/word/2010/wordprocessingCanvas" xmlns:cx="http://schemas.microsoft.com/office/drawing/2014/chartex" xmlns:cx1="http://schemas.microsoft.com/office/drawing/2015/9/8/chartex" xmlns:mc="http://schemas.openxmlformats.org/markup-compatibility/2006" xmlns:o="urn:schemas-microsoft-com:office:office" xmlns:r="http://schemas.openxmlformats.org/officeDocument/2006/relationships" xmlns:m="http://schemas.openxmlformats.org/officeDocument/2006/math" xmlns:v="urn:schemas-microsoft-com:vml" xmlns:wp14="http://schemas.microsoft.com/office/word/2010/wordprocessingDrawing" xmlns:wp="http://schemas.openxmlformats.org/drawingml/2006/wordprocessingDrawing" xmlns:w10="urn:schemas-microsoft-com:office:word" xmlns:w="http://schemas.openxmlformats.org/wordprocessingml/2006/main" xmlns:w14="http://schemas.microsoft.com/office/word/2010/wordml" xmlns:w15="http://schemas.microsoft.com/office/word/2012/wordml" xmlns:w16se="http://schemas.microsoft.com/office/word/2015/wordml/symex" xmlns:wpg="http://schemas.microsoft.com/office/word/2010/wordprocessingGroup" xmlns:wpi="http://schemas.microsoft.com/office/word/2010/wordprocessingInk" xmlns:wne="http://schemas.microsoft.com/office/word/2006/wordml" xmlns:wps="http://schemas.microsoft.com/office/word/2010/wordprocessingShape" mc:Ignorable="w14 w15 w16se wp14">
+  <w:abstractNum w:abstractNumId="0" w15:restartNumberingAfterBreak="0">
+    <w:nsid w:val="1831524C"/>
+    <w:multiLevelType w:val="hybridMultilevel"/>
+    <w:tmpl w:val="A258B686"/>
+    <w:lvl w:ilvl="0" w:tplc="0409000F">
+      <w:start w:val="1"/>
+      <w:numFmt w:val="decimal"/>
+      <w:lvlText w:val="%1."/>
+      <w:lvlJc w:val="left"/>
+      <w:pPr>
+        <w:ind w:left="720" w:hanging="360"/>
+      </w:pPr>
+      <w:rPr>
+        <w:rFonts w:hint="default"/>
+      </w:rPr>
+    </w:lvl>
+    <w:lvl w:ilvl="1" w:tplc="04090019" w:tentative="1">
+      <w:start w:val="1"/>
+      <w:numFmt w:val="lowerLetter"/>
+      <w:lvlText w:val="%2."/>
+      <w:lvlJc w:val="left"/>
+      <w:pPr>
+        <w:ind w:left="1440" w:hanging="360"/>
+      </w:pPr>
+    </w:lvl>
+    <w:lvl w:ilvl="2" w:tplc="0409001B" w:tentative="1">
+      <w:start w:val="1"/>
+      <w:numFmt w:val="lowerRoman"/>
+      <w:lvlText w:val="%3."/>
+      <w:lvlJc w:val="right"/>
+      <w:pPr>
+        <w:ind w:left="2160" w:hanging="180"/>
+      </w:pPr>
+    </w:lvl>
+    <w:lvl w:ilvl="3" w:tplc="0409000F" w:tentative="1">
+      <w:start w:val="1"/>
+      <w:numFmt w:val="decimal"/>
+      <w:lvlText w:val="%4."/>
+      <w:lvlJc w:val="left"/>
+      <w:pPr>
+        <w:ind w:left="2880" w:hanging="360"/>
+      </w:pPr>
+    </w:lvl>
+    <w:lvl w:ilvl="4" w:tplc="04090019" w:tentative="1">
+      <w:start w:val="1"/>
+      <w:numFmt w:val="lowerLetter"/>
+      <w:lvlText w:val="%5."/>
+      <w:lvlJc w:val="left"/>
+      <w:pPr>
+        <w:ind w:left="3600" w:hanging="360"/>
+      </w:pPr>
+    </w:lvl>
+    <w:lvl w:ilvl="5" w:tplc="0409001B" w:tentative="1">
+      <w:start w:val="1"/>
+      <w:numFmt w:val="lowerRoman"/>
+      <w:lvlText w:val="%6."/>
+      <w:lvlJc w:val="right"/>
+      <w:pPr>
+        <w:ind w:left="4320" w:hanging="180"/>
+      </w:pPr>
+    </w:lvl>
+    <w:lvl w:ilvl="6" w:tplc="0409000F" w:tentative="1">
+      <w:start w:val="1"/>
+      <w:numFmt w:val="decimal"/>
+      <w:lvlText w:val="%7."/>
+      <w:lvlJc w:val="left"/>
+      <w:pPr>
+        <w:ind w:left="5040" w:hanging="360"/>
+      </w:pPr>
+    </w:lvl>
+    <w:lvl w:ilvl="7" w:tplc="04090019" w:tentative="1">
+      <w:start w:val="1"/>
+      <w:numFmt w:val="lowerLetter"/>
+      <w:lvlText w:val="%8."/>
+      <w:lvlJc w:val="left"/>
+      <w:pPr>
+        <w:ind w:left="5760" w:hanging="360"/>
+      </w:pPr>
+    </w:lvl>
+    <w:lvl w:ilvl="8" w:tplc="0409001B" w:tentative="1">
+      <w:start w:val="1"/>
+      <w:numFmt w:val="lowerRoman"/>
+      <w:lvlText w:val="%9."/>
+      <w:lvlJc w:val="right"/>
+      <w:pPr>
+        <w:ind w:left="6480" w:hanging="180"/>
+      </w:pPr>
+    </w:lvl>
+  </w:abstractNum>
+  <w:abstractNum w:abstractNumId="1" w15:restartNumberingAfterBreak="0">
+    <w:nsid w:val="38A01DF7"/>
+    <w:multiLevelType w:val="hybridMultilevel"/>
+    <w:tmpl w:val="66F43EBA"/>
+    <w:lvl w:ilvl="0" w:tplc="BFF0DE64">
+      <w:start w:val="1"/>
+      <w:numFmt w:val="bullet"/>
+      <w:lvlText w:val="-"/>
+      <w:lvlJc w:val="left"/>
+      <w:pPr>
+        <w:ind w:left="720" w:hanging="360"/>
+      </w:pPr>
+      <w:rPr>
+        <w:rFonts w:ascii="Calibri" w:eastAsiaTheme="minorHAnsi" w:hAnsi="Calibri" w:cs="Calibri" w:hint="default"/>
+      </w:rPr>
+    </w:lvl>
+    <w:lvl w:ilvl="1" w:tplc="04090003" w:tentative="1">
+      <w:start w:val="1"/>
+      <w:numFmt w:val="bullet"/>
+      <w:lvlText w:val="o"/>
+      <w:lvlJc w:val="left"/>
+      <w:pPr>
+        <w:ind w:left="1440" w:hanging="360"/>
+      </w:pPr>
+      <w:rPr>
+        <w:rFonts w:ascii="Courier New" w:hAnsi="Courier New" w:cs="Courier New" w:hint="default"/>
+      </w:rPr>
+    </w:lvl>
+    <w:lvl w:ilvl="2" w:tplc="04090005" w:tentative="1">
+      <w:start w:val="1"/>
+      <w:numFmt w:val="bullet"/>
+      <w:lvlText w:val=""/>
+      <w:lvlJc w:val="left"/>
+      <w:pPr>
+        <w:ind w:left="2160" w:hanging="360"/>
+      </w:pPr>
+      <w:rPr>
+        <w:rFonts w:ascii="Wingdings" w:hAnsi="Wingdings" w:hint="default"/>
+      </w:rPr>
+    </w:lvl>
+    <w:lvl w:ilvl="3" w:tplc="04090001" w:tentative="1">
+      <w:start w:val="1"/>
+      <w:numFmt w:val="bullet"/>
+      <w:lvlText w:val=""/>
+      <w:lvlJc w:val="left"/>
+      <w:pPr>
+        <w:ind w:left="2880" w:hanging="360"/>
+      </w:pPr>
+      <w:rPr>
+        <w:rFonts w:ascii="Symbol" w:hAnsi="Symbol" w:hint="default"/>
+      </w:rPr>
+    </w:lvl>
+    <w:lvl w:ilvl="4" w:tplc="04090003" w:tentative="1">
+      <w:start w:val="1"/>
+      <w:numFmt w:val="bullet"/>
+      <w:lvlText w:val="o"/>
+      <w:lvlJc w:val="left"/>
+      <w:pPr>
+        <w:ind w:left="3600" w:hanging="360"/>
+      </w:pPr>
+      <w:rPr>
+        <w:rFonts w:ascii="Courier New" w:hAnsi="Courier New" w:cs="Courier New" w:hint="default"/>
+      </w:rPr>
+    </w:lvl>
+    <w:lvl w:ilvl="5" w:tplc="04090005" w:tentative="1">
+      <w:start w:val="1"/>
+      <w:numFmt w:val="bullet"/>
+      <w:lvlText w:val=""/>
+      <w:lvlJc w:val="left"/>
+      <w:pPr>
+        <w:ind w:left="4320" w:hanging="360"/>
+      </w:pPr>
+      <w:rPr>
+        <w:rFonts w:ascii="Wingdings" w:hAnsi="Wingdings" w:hint="default"/>
+      </w:rPr>
+    </w:lvl>
+    <w:lvl w:ilvl="6" w:tplc="04090001" w:tentative="1">
+      <w:start w:val="1"/>
+      <w:numFmt w:val="bullet"/>
+      <w:lvlText w:val=""/>
+      <w:lvlJc w:val="left"/>
+      <w:pPr>
+        <w:ind w:left="5040" w:hanging="360"/>
+      </w:pPr>
+      <w:rPr>
+        <w:rFonts w:ascii="Symbol" w:hAnsi="Symbol" w:hint="default"/>
+      </w:rPr>
+    </w:lvl>
+    <w:lvl w:ilvl="7" w:tplc="04090003" w:tentative="1">
+      <w:start w:val="1"/>
+      <w:numFmt w:val="bullet"/>
+      <w:lvlText w:val="o"/>
+      <w:lvlJc w:val="left"/>
+      <w:pPr>
+        <w:ind w:left="5760" w:hanging="360"/>
+      </w:pPr>
+      <w:rPr>
+        <w:rFonts w:ascii="Courier New" w:hAnsi="Courier New" w:cs="Courier New" w:hint="default"/>
+      </w:rPr>
+    </w:lvl>
+    <w:lvl w:ilvl="8" w:tplc="04090005" w:tentative="1">
+      <w:start w:val="1"/>
+      <w:numFmt w:val="bullet"/>
+      <w:lvlText w:val=""/>
+      <w:lvlJc w:val="left"/>
+      <w:pPr>
+        <w:ind w:left="6480" w:hanging="360"/>
+      </w:pPr>
+      <w:rPr>
+        <w:rFonts w:ascii="Wingdings" w:hAnsi="Wingdings" w:hint="default"/>
+      </w:rPr>
+    </w:lvl>
+  </w:abstractNum>
+  <w:abstractNum w:abstractNumId="2" w15:restartNumberingAfterBreak="0">
+    <w:nsid w:val="46E169FA"/>
+    <w:multiLevelType w:val="hybridMultilevel"/>
+    <w:tmpl w:val="B5A40BB0"/>
+    <w:lvl w:ilvl="0" w:tplc="0409000F">
+      <w:start w:val="1"/>
+      <w:numFmt w:val="decimal"/>
+      <w:lvlText w:val="%1."/>
+      <w:lvlJc w:val="left"/>
+      <w:pPr>
+        <w:ind w:left="720" w:hanging="360"/>
+      </w:pPr>
+      <w:rPr>
+        <w:rFonts w:hint="default"/>
+      </w:rPr>
+    </w:lvl>
+    <w:lvl w:ilvl="1" w:tplc="04090019" w:tentative="1">
+      <w:start w:val="1"/>
+      <w:numFmt w:val="lowerLetter"/>
+      <w:lvlText w:val="%2."/>
+      <w:lvlJc w:val="left"/>
+      <w:pPr>
+        <w:ind w:left="1440" w:hanging="360"/>
+      </w:pPr>
+    </w:lvl>
+    <w:lvl w:ilvl="2" w:tplc="0409001B" w:tentative="1">
+      <w:start w:val="1"/>
+      <w:numFmt w:val="lowerRoman"/>
+      <w:lvlText w:val="%3."/>
+      <w:lvlJc w:val="right"/>
+      <w:pPr>
+        <w:ind w:left="2160" w:hanging="180"/>
+      </w:pPr>
+    </w:lvl>
+    <w:lvl w:ilvl="3" w:tplc="0409000F" w:tentative="1">
+      <w:start w:val="1"/>
+      <w:numFmt w:val="decimal"/>
+      <w:lvlText w:val="%4."/>
+      <w:lvlJc w:val="left"/>
+      <w:pPr>
+        <w:ind w:left="2880" w:hanging="360"/>
+      </w:pPr>
+    </w:lvl>
+    <w:lvl w:ilvl="4" w:tplc="04090019" w:tentative="1">
+      <w:start w:val="1"/>
+      <w:numFmt w:val="lowerLetter"/>
+      <w:lvlText w:val="%5."/>
+      <w:lvlJc w:val="left"/>
+      <w:pPr>
+        <w:ind w:left="3600" w:hanging="360"/>
+      </w:pPr>
+    </w:lvl>
+    <w:lvl w:ilvl="5" w:tplc="0409001B" w:tentative="1">
+      <w:start w:val="1"/>
+      <w:numFmt w:val="lowerRoman"/>
+      <w:lvlText w:val="%6."/>
+      <w:lvlJc w:val="right"/>
+      <w:pPr>
+        <w:ind w:left="4320" w:hanging="180"/>
+      </w:pPr>
+    </w:lvl>
+    <w:lvl w:ilvl="6" w:tplc="0409000F" w:tentative="1">
+      <w:start w:val="1"/>
+      <w:numFmt w:val="decimal"/>
+      <w:lvlText w:val="%7."/>
+      <w:lvlJc w:val="left"/>
+      <w:pPr>
+        <w:ind w:left="5040" w:hanging="360"/>
+      </w:pPr>
+    </w:lvl>
+    <w:lvl w:ilvl="7" w:tplc="04090019" w:tentative="1">
+      <w:start w:val="1"/>
+      <w:numFmt w:val="lowerLetter"/>
+      <w:lvlText w:val="%8."/>
+      <w:lvlJc w:val="left"/>
+      <w:pPr>
+        <w:ind w:left="5760" w:hanging="360"/>
+      </w:pPr>
+    </w:lvl>
+    <w:lvl w:ilvl="8" w:tplc="0409001B" w:tentative="1">
+      <w:start w:val="1"/>
+      <w:numFmt w:val="lowerRoman"/>
+      <w:lvlText w:val="%9."/>
+      <w:lvlJc w:val="right"/>
+      <w:pPr>
+        <w:ind w:left="6480" w:hanging="180"/>
+      </w:pPr>
+    </w:lvl>
+  </w:abstractNum>
+  <w:abstractNum w:abstractNumId="3" w15:restartNumberingAfterBreak="0">
+    <w:nsid w:val="60335787"/>
+    <w:multiLevelType w:val="hybridMultilevel"/>
+    <w:tmpl w:val="60700152"/>
+    <w:lvl w:ilvl="0" w:tplc="0409000F">
+      <w:start w:val="1"/>
+      <w:numFmt w:val="decimal"/>
+      <w:lvlText w:val="%1."/>
+      <w:lvlJc w:val="left"/>
+      <w:pPr>
+        <w:ind w:left="720" w:hanging="360"/>
+      </w:pPr>
+      <w:rPr>
+        <w:rFonts w:hint="default"/>
+      </w:rPr>
+    </w:lvl>
+    <w:lvl w:ilvl="1" w:tplc="04090019" w:tentative="1">
+      <w:start w:val="1"/>
+      <w:numFmt w:val="lowerLetter"/>
+      <w:lvlText w:val="%2."/>
+      <w:lvlJc w:val="left"/>
+      <w:pPr>
+        <w:ind w:left="1440" w:hanging="360"/>
+      </w:pPr>
+    </w:lvl>
+    <w:lvl w:ilvl="2" w:tplc="0409001B" w:tentative="1">
+      <w:start w:val="1"/>
+      <w:numFmt w:val="lowerRoman"/>
+      <w:lvlText w:val="%3."/>
+      <w:lvlJc w:val="right"/>
+      <w:pPr>
+        <w:ind w:left="2160" w:hanging="180"/>
+      </w:pPr>
+    </w:lvl>
+    <w:lvl w:ilvl="3" w:tplc="0409000F" w:tentative="1">
+      <w:start w:val="1"/>
+      <w:numFmt w:val="decimal"/>
+      <w:lvlText w:val="%4."/>
+      <w:lvlJc w:val="left"/>
+      <w:pPr>
+        <w:ind w:left="2880" w:hanging="360"/>
+      </w:pPr>
+    </w:lvl>
+    <w:lvl w:ilvl="4" w:tplc="04090019" w:tentative="1">
+      <w:start w:val="1"/>
+      <w:numFmt w:val="lowerLetter"/>
+      <w:lvlText w:val="%5."/>
+      <w:lvlJc w:val="left"/>
+      <w:pPr>
+        <w:ind w:left="3600" w:hanging="360"/>
+      </w:pPr>
+    </w:lvl>
+    <w:lvl w:ilvl="5" w:tplc="0409001B" w:tentative="1">
+      <w:start w:val="1"/>
+      <w:numFmt w:val="lowerRoman"/>
+      <w:lvlText w:val="%6."/>
+      <w:lvlJc w:val="right"/>
+      <w:pPr>
+        <w:ind w:left="4320" w:hanging="180"/>
+      </w:pPr>
+    </w:lvl>
+    <w:lvl w:ilvl="6" w:tplc="0409000F" w:tentative="1">
+      <w:start w:val="1"/>
+      <w:numFmt w:val="decimal"/>
+      <w:lvlText w:val="%7."/>
+      <w:lvlJc w:val="left"/>
+      <w:pPr>
+        <w:ind w:left="5040" w:hanging="360"/>
+      </w:pPr>
+    </w:lvl>
+    <w:lvl w:ilvl="7" w:tplc="04090019" w:tentative="1">
+      <w:start w:val="1"/>
+      <w:numFmt w:val="lowerLetter"/>
+      <w:lvlText w:val="%8."/>
+      <w:lvlJc w:val="left"/>
+      <w:pPr>
+        <w:ind w:left="5760" w:hanging="360"/>
+      </w:pPr>
+    </w:lvl>
+    <w:lvl w:ilvl="8" w:tplc="0409001B" w:tentative="1">
+      <w:start w:val="1"/>
+      <w:numFmt w:val="lowerRoman"/>
+      <w:lvlText w:val="%9."/>
+      <w:lvlJc w:val="right"/>
+      <w:pPr>
+        <w:ind w:left="6480" w:hanging="180"/>
+      </w:pPr>
+    </w:lvl>
+  </w:abstractNum>
+  <w:abstractNum w:abstractNumId="4" w15:restartNumberingAfterBreak="0">
+    <w:nsid w:val="606605D7"/>
+    <w:multiLevelType w:val="hybridMultilevel"/>
+    <w:tmpl w:val="596856EE"/>
+    <w:lvl w:ilvl="0" w:tplc="0409000F">
+      <w:start w:val="1"/>
+      <w:numFmt w:val="decimal"/>
+      <w:lvlText w:val="%1."/>
+      <w:lvlJc w:val="left"/>
+      <w:pPr>
+        <w:ind w:left="720" w:hanging="360"/>
+      </w:pPr>
+      <w:rPr>
+        <w:rFonts w:hint="default"/>
+      </w:rPr>
+    </w:lvl>
+    <w:lvl w:ilvl="1" w:tplc="04090019" w:tentative="1">
+      <w:start w:val="1"/>
+      <w:numFmt w:val="lowerLetter"/>
+      <w:lvlText w:val="%2."/>
+      <w:lvlJc w:val="left"/>
+      <w:pPr>
+        <w:ind w:left="1440" w:hanging="360"/>
+      </w:pPr>
+    </w:lvl>
+    <w:lvl w:ilvl="2" w:tplc="0409001B" w:tentative="1">
+      <w:start w:val="1"/>
+      <w:numFmt w:val="lowerRoman"/>
+      <w:lvlText w:val="%3."/>
+      <w:lvlJc w:val="right"/>
+      <w:pPr>
+        <w:ind w:left="2160" w:hanging="180"/>
+      </w:pPr>
+    </w:lvl>
+    <w:lvl w:ilvl="3" w:tplc="0409000F" w:tentative="1">
+      <w:start w:val="1"/>
+      <w:numFmt w:val="decimal"/>
+      <w:lvlText w:val="%4."/>
+      <w:lvlJc w:val="left"/>
+      <w:pPr>
+        <w:ind w:left="2880" w:hanging="360"/>
+      </w:pPr>
+    </w:lvl>
+    <w:lvl w:ilvl="4" w:tplc="04090019" w:tentative="1">
+      <w:start w:val="1"/>
+      <w:numFmt w:val="lowerLetter"/>
+      <w:lvlText w:val="%5."/>
+      <w:lvlJc w:val="left"/>
+      <w:pPr>
+        <w:ind w:left="3600" w:hanging="360"/>
+      </w:pPr>
+    </w:lvl>
+    <w:lvl w:ilvl="5" w:tplc="0409001B" w:tentative="1">
+      <w:start w:val="1"/>
+      <w:numFmt w:val="lowerRoman"/>
+      <w:lvlText w:val="%6."/>
+      <w:lvlJc w:val="right"/>
+      <w:pPr>
+        <w:ind w:left="4320" w:hanging="180"/>
+      </w:pPr>
+    </w:lvl>
+    <w:lvl w:ilvl="6" w:tplc="0409000F" w:tentative="1">
+      <w:start w:val="1"/>
+      <w:numFmt w:val="decimal"/>
+      <w:lvlText w:val="%7."/>
+      <w:lvlJc w:val="left"/>
+      <w:pPr>
+        <w:ind w:left="5040" w:hanging="360"/>
+      </w:pPr>
+    </w:lvl>
+    <w:lvl w:ilvl="7" w:tplc="04090019" w:tentative="1">
+      <w:start w:val="1"/>
+      <w:numFmt w:val="lowerLetter"/>
+      <w:lvlText w:val="%8."/>
+      <w:lvlJc w:val="left"/>
+      <w:pPr>
+        <w:ind w:left="5760" w:hanging="360"/>
+      </w:pPr>
+    </w:lvl>
+    <w:lvl w:ilvl="8" w:tplc="0409001B" w:tentative="1">
+      <w:start w:val="1"/>
+      <w:numFmt w:val="lowerRoman"/>
+      <w:lvlText w:val="%9."/>
+      <w:lvlJc w:val="right"/>
+      <w:pPr>
+        <w:ind w:left="6480" w:hanging="180"/>
+      </w:pPr>
+    </w:lvl>
+  </w:abstractNum>
+  <w:num w:numId="1">
+    <w:abstractNumId w:val="2"/>
+  </w:num>
+  <w:num w:numId="2">
+    <w:abstractNumId w:val="4"/>
+  </w:num>
+  <w:num w:numId="3">
+    <w:abstractNumId w:val="0"/>
+  </w:num>
+  <w:num w:numId="4">
+    <w:abstractNumId w:val="3"/>
+  </w:num>
+  <w:num w:numId="5">
+    <w:abstractNumId w:val="1"/>
+  </w:num>
+</w:numbering>
 </file>
 
 <file path=word/styles.xml><?xml version="1.0" encoding="utf-8"?>
@@ -423,6 +3050,10 @@
   <w:style w:type="paragraph" w:default="1" w:styleId="Normal">
     <w:name w:val="Normal"/>
     <w:qFormat/>
+    <w:rsid w:val="00185081"/>
+    <w:pPr>
+      <w:spacing w:after="0"/>
+    </w:pPr>
   </w:style>
   <w:style w:type="paragraph" w:styleId="Heading1">
     <w:name w:val="heading 1"/>
@@ -435,7 +3066,7 @@
     <w:pPr>
       <w:keepNext/>
       <w:keepLines/>
-      <w:spacing w:before="240" w:after="0"/>
+      <w:spacing w:before="240"/>
       <w:outlineLvl w:val="0"/>
     </w:pPr>
     <w:rPr>
@@ -443,6 +3074,50 @@
       <w:color w:val="2E74B5" w:themeColor="accent1" w:themeShade="BF"/>
       <w:sz w:val="32"/>
       <w:szCs w:val="32"/>
+    </w:rPr>
+  </w:style>
+  <w:style w:type="paragraph" w:styleId="Heading2">
+    <w:name w:val="heading 2"/>
+    <w:basedOn w:val="Normal"/>
+    <w:next w:val="Normal"/>
+    <w:link w:val="Heading2Char"/>
+    <w:uiPriority w:val="9"/>
+    <w:unhideWhenUsed/>
+    <w:qFormat/>
+    <w:rsid w:val="00185081"/>
+    <w:pPr>
+      <w:keepNext/>
+      <w:keepLines/>
+      <w:spacing w:before="40"/>
+      <w:outlineLvl w:val="1"/>
+    </w:pPr>
+    <w:rPr>
+      <w:rFonts w:asciiTheme="majorHAnsi" w:eastAsiaTheme="majorEastAsia" w:hAnsiTheme="majorHAnsi" w:cstheme="majorBidi"/>
+      <w:color w:val="2E74B5" w:themeColor="accent1" w:themeShade="BF"/>
+      <w:sz w:val="26"/>
+      <w:szCs w:val="26"/>
+    </w:rPr>
+  </w:style>
+  <w:style w:type="paragraph" w:styleId="Heading3">
+    <w:name w:val="heading 3"/>
+    <w:basedOn w:val="Normal"/>
+    <w:next w:val="Normal"/>
+    <w:link w:val="Heading3Char"/>
+    <w:uiPriority w:val="9"/>
+    <w:unhideWhenUsed/>
+    <w:qFormat/>
+    <w:rsid w:val="00185081"/>
+    <w:pPr>
+      <w:keepNext/>
+      <w:keepLines/>
+      <w:spacing w:before="40"/>
+      <w:outlineLvl w:val="2"/>
+    </w:pPr>
+    <w:rPr>
+      <w:rFonts w:asciiTheme="majorHAnsi" w:eastAsiaTheme="majorEastAsia" w:hAnsiTheme="majorHAnsi" w:cstheme="majorBidi"/>
+      <w:color w:val="1F4D78" w:themeColor="accent1" w:themeShade="7F"/>
+      <w:sz w:val="24"/>
+      <w:szCs w:val="24"/>
     </w:rPr>
   </w:style>
   <w:style w:type="character" w:default="1" w:styleId="DefaultParagraphFont">
@@ -483,6 +3158,150 @@
       <w:color w:val="2E74B5" w:themeColor="accent1" w:themeShade="BF"/>
       <w:sz w:val="32"/>
       <w:szCs w:val="32"/>
+    </w:rPr>
+  </w:style>
+  <w:style w:type="paragraph" w:styleId="ListParagraph">
+    <w:name w:val="List Paragraph"/>
+    <w:basedOn w:val="Normal"/>
+    <w:uiPriority w:val="34"/>
+    <w:qFormat/>
+    <w:rsid w:val="00185081"/>
+    <w:pPr>
+      <w:ind w:left="720"/>
+      <w:contextualSpacing/>
+    </w:pPr>
+  </w:style>
+  <w:style w:type="paragraph" w:styleId="Header">
+    <w:name w:val="header"/>
+    <w:basedOn w:val="Normal"/>
+    <w:link w:val="HeaderChar"/>
+    <w:uiPriority w:val="99"/>
+    <w:unhideWhenUsed/>
+    <w:rsid w:val="00185081"/>
+    <w:pPr>
+      <w:tabs>
+        <w:tab w:val="center" w:pos="4703"/>
+        <w:tab w:val="right" w:pos="9406"/>
+      </w:tabs>
+      <w:spacing w:line="240" w:lineRule="auto"/>
+    </w:pPr>
+  </w:style>
+  <w:style w:type="character" w:customStyle="1" w:styleId="HeaderChar">
+    <w:name w:val="Header Char"/>
+    <w:basedOn w:val="DefaultParagraphFont"/>
+    <w:link w:val="Header"/>
+    <w:uiPriority w:val="99"/>
+    <w:rsid w:val="00185081"/>
+  </w:style>
+  <w:style w:type="paragraph" w:styleId="Footer">
+    <w:name w:val="footer"/>
+    <w:basedOn w:val="Normal"/>
+    <w:link w:val="FooterChar"/>
+    <w:uiPriority w:val="99"/>
+    <w:unhideWhenUsed/>
+    <w:rsid w:val="00185081"/>
+    <w:pPr>
+      <w:tabs>
+        <w:tab w:val="center" w:pos="4703"/>
+        <w:tab w:val="right" w:pos="9406"/>
+      </w:tabs>
+      <w:spacing w:line="240" w:lineRule="auto"/>
+    </w:pPr>
+  </w:style>
+  <w:style w:type="character" w:customStyle="1" w:styleId="FooterChar">
+    <w:name w:val="Footer Char"/>
+    <w:basedOn w:val="DefaultParagraphFont"/>
+    <w:link w:val="Footer"/>
+    <w:uiPriority w:val="99"/>
+    <w:rsid w:val="00185081"/>
+  </w:style>
+  <w:style w:type="character" w:customStyle="1" w:styleId="Heading2Char">
+    <w:name w:val="Heading 2 Char"/>
+    <w:basedOn w:val="DefaultParagraphFont"/>
+    <w:link w:val="Heading2"/>
+    <w:uiPriority w:val="9"/>
+    <w:rsid w:val="00185081"/>
+    <w:rPr>
+      <w:rFonts w:asciiTheme="majorHAnsi" w:eastAsiaTheme="majorEastAsia" w:hAnsiTheme="majorHAnsi" w:cstheme="majorBidi"/>
+      <w:color w:val="2E74B5" w:themeColor="accent1" w:themeShade="BF"/>
+      <w:sz w:val="26"/>
+      <w:szCs w:val="26"/>
+    </w:rPr>
+  </w:style>
+  <w:style w:type="character" w:customStyle="1" w:styleId="Heading3Char">
+    <w:name w:val="Heading 3 Char"/>
+    <w:basedOn w:val="DefaultParagraphFont"/>
+    <w:link w:val="Heading3"/>
+    <w:uiPriority w:val="9"/>
+    <w:rsid w:val="00185081"/>
+    <w:rPr>
+      <w:rFonts w:asciiTheme="majorHAnsi" w:eastAsiaTheme="majorEastAsia" w:hAnsiTheme="majorHAnsi" w:cstheme="majorBidi"/>
+      <w:color w:val="1F4D78" w:themeColor="accent1" w:themeShade="7F"/>
+      <w:sz w:val="24"/>
+      <w:szCs w:val="24"/>
+    </w:rPr>
+  </w:style>
+  <w:style w:type="paragraph" w:styleId="TOCHeading">
+    <w:name w:val="TOC Heading"/>
+    <w:basedOn w:val="Heading1"/>
+    <w:next w:val="Normal"/>
+    <w:uiPriority w:val="39"/>
+    <w:unhideWhenUsed/>
+    <w:qFormat/>
+    <w:rsid w:val="00003970"/>
+    <w:pPr>
+      <w:outlineLvl w:val="9"/>
+    </w:pPr>
+    <w:rPr>
+      <w:lang w:val="en-US"/>
+    </w:rPr>
+  </w:style>
+  <w:style w:type="paragraph" w:styleId="TOC1">
+    <w:name w:val="toc 1"/>
+    <w:basedOn w:val="Normal"/>
+    <w:next w:val="Normal"/>
+    <w:autoRedefine/>
+    <w:uiPriority w:val="39"/>
+    <w:unhideWhenUsed/>
+    <w:rsid w:val="00003970"/>
+    <w:pPr>
+      <w:spacing w:after="100"/>
+    </w:pPr>
+  </w:style>
+  <w:style w:type="paragraph" w:styleId="TOC2">
+    <w:name w:val="toc 2"/>
+    <w:basedOn w:val="Normal"/>
+    <w:next w:val="Normal"/>
+    <w:autoRedefine/>
+    <w:uiPriority w:val="39"/>
+    <w:unhideWhenUsed/>
+    <w:rsid w:val="00003970"/>
+    <w:pPr>
+      <w:spacing w:after="100"/>
+      <w:ind w:left="220"/>
+    </w:pPr>
+  </w:style>
+  <w:style w:type="character" w:styleId="Hyperlink">
+    <w:name w:val="Hyperlink"/>
+    <w:basedOn w:val="DefaultParagraphFont"/>
+    <w:uiPriority w:val="99"/>
+    <w:unhideWhenUsed/>
+    <w:rsid w:val="00003970"/>
+    <w:rPr>
+      <w:color w:val="0563C1" w:themeColor="hyperlink"/>
+      <w:u w:val="single"/>
+    </w:rPr>
+  </w:style>
+  <w:style w:type="character" w:styleId="FollowedHyperlink">
+    <w:name w:val="FollowedHyperlink"/>
+    <w:basedOn w:val="DefaultParagraphFont"/>
+    <w:uiPriority w:val="99"/>
+    <w:semiHidden/>
+    <w:unhideWhenUsed/>
+    <w:rsid w:val="00FD07CA"/>
+    <w:rPr>
+      <w:color w:val="954F72" w:themeColor="followedHyperlink"/>
+      <w:u w:val="single"/>
     </w:rPr>
   </w:style>
 </w:styles>
@@ -747,4 +3566,16 @@
     </a:ext>
   </a:extLst>
 </a:theme>
+</file>
+
+<file path=customXml/item1.xml><?xml version="1.0" encoding="utf-8"?>
+<b:Sources xmlns:b="http://schemas.openxmlformats.org/officeDocument/2006/bibliography" xmlns="http://schemas.openxmlformats.org/officeDocument/2006/bibliography" SelectedStyle="\APASixthEditionOfficeOnline.xsl" StyleName="APA" Version="6"/>
+</file>
+
+<file path=customXml/itemProps1.xml><?xml version="1.0" encoding="utf-8"?>
+<ds:datastoreItem xmlns:ds="http://schemas.openxmlformats.org/officeDocument/2006/customXml" ds:itemID="{15539932-5728-45FB-B8E2-16BE1E722CF2}">
+  <ds:schemaRefs>
+    <ds:schemaRef ds:uri="http://schemas.openxmlformats.org/officeDocument/2006/bibliography"/>
+  </ds:schemaRefs>
+</ds:datastoreItem>
 </file>
</xml_diff>